<commit_message>
Added a list of microservices to elaborate on to assignment 2
</commit_message>
<xml_diff>
--- a/Assignment_2.docx
+++ b/Assignment_2.docx
@@ -1,97 +1,1737 @@
 
 <file path=word/document.xml><?xml version="1.0" encoding="utf-8"?>
-<w:document xmlns:wpc="http://schemas.microsoft.com/office/word/2010/wordprocessingCanvas" xmlns:cx="http://schemas.microsoft.com/office/drawing/2014/chartex" xmlns:cx1="http://schemas.microsoft.com/office/drawing/2015/9/8/chartex" xmlns:cx2="http://schemas.microsoft.com/office/drawing/2015/10/21/chartex" xmlns:cx3="http://schemas.microsoft.com/office/drawing/2016/5/9/chartex" xmlns:cx4="http://schemas.microsoft.com/office/drawing/2016/5/10/chartex" xmlns:cx5="http://schemas.microsoft.com/office/drawing/2016/5/11/chartex" xmlns:cx6="http://schemas.microsoft.com/office/drawing/2016/5/12/chartex" xmlns:cx7="http://schemas.microsoft.com/office/drawing/2016/5/13/chartex" xmlns:cx8="http://schemas.microsoft.com/office/drawing/2016/5/14/chartex" xmlns:mc="http://schemas.openxmlformats.org/markup-compatibility/2006" xmlns:o="urn:schemas-microsoft-com:office:office" xmlns:r="http://schemas.openxmlformats.org/officeDocument/2006/relationships" xmlns:m="http://schemas.openxmlformats.org/officeDocument/2006/math" xmlns:v="urn:schemas-microsoft-com:vml" xmlns:wp14="http://schemas.microsoft.com/office/word/2010/wordprocessingDrawing" xmlns:wp="http://schemas.openxmlformats.org/drawingml/2006/wordprocessingDrawing" xmlns:w10="urn:schemas-microsoft-com:office:word" xmlns:w="http://schemas.openxmlformats.org/wordprocessingml/2006/main" xmlns:w14="http://schemas.microsoft.com/office/word/2010/wordml" xmlns:w15="http://schemas.microsoft.com/office/word/2012/wordml" xmlns:w16se="http://schemas.microsoft.com/office/word/2015/wordml/symex" xmlns:wpg="http://schemas.microsoft.com/office/word/2010/wordprocessingGroup" xmlns:wpi="http://schemas.microsoft.com/office/word/2010/wordprocessingInk" xmlns:wne="http://schemas.microsoft.com/office/word/2006/wordml" xmlns:wps="http://schemas.microsoft.com/office/word/2010/wordprocessingShape" mc:Ignorable="w14 w15 w16se wp14">
+<w:document xmlns:o="urn:schemas-microsoft-com:office:office" xmlns:r="http://schemas.openxmlformats.org/officeDocument/2006/relationships" xmlns:v="urn:schemas-microsoft-com:vml" xmlns:w="http://schemas.openxmlformats.org/wordprocessingml/2006/main" xmlns:w10="urn:schemas-microsoft-com:office:word" xmlns:wp="http://schemas.openxmlformats.org/drawingml/2006/wordprocessingDrawing" xmlns:wps="http://schemas.microsoft.com/office/word/2010/wordprocessingShape" xmlns:wpg="http://schemas.microsoft.com/office/word/2010/wordprocessingGroup" xmlns:mc="http://schemas.openxmlformats.org/markup-compatibility/2006" xmlns:wp14="http://schemas.microsoft.com/office/word/2010/wordprocessingDrawing" xmlns:w14="http://schemas.microsoft.com/office/word/2010/wordml" mc:Ignorable="w14 wp14">
   <w:body>
     <w:p>
-      <w:r>
+      <w:pPr>
+        <w:pStyle w:val="Normal"/>
+        <w:rPr/>
+      </w:pPr>
+      <w:r>
+        <w:rPr/>
         <w:t>Chris Farnsworth &amp; Sean Klink</w:t>
       </w:r>
     </w:p>
-    <w:p/>
-    <w:p>
-      <w:r>
+    <w:p>
+      <w:pPr>
+        <w:pStyle w:val="Normal"/>
+        <w:rPr/>
+      </w:pPr>
+      <w:r>
+        <w:rPr/>
+      </w:r>
+    </w:p>
+    <w:p>
+      <w:pPr>
+        <w:pStyle w:val="Normal"/>
+        <w:rPr/>
+      </w:pPr>
+      <w:r>
+        <w:rPr/>
         <w:t>Software Architecture</w:t>
       </w:r>
     </w:p>
-    <w:p/>
-    <w:p>
-      <w:r>
+    <w:p>
+      <w:pPr>
+        <w:pStyle w:val="Normal"/>
+        <w:rPr/>
+      </w:pPr>
+      <w:r>
+        <w:rPr/>
+      </w:r>
+    </w:p>
+    <w:p>
+      <w:pPr>
+        <w:pStyle w:val="Normal"/>
+        <w:rPr/>
+      </w:pPr>
+      <w:r>
+        <w:rPr/>
         <w:t>Assignment 2</w:t>
       </w:r>
     </w:p>
-    <w:p/>
-    <w:p>
-      <w:pPr>
+    <w:p>
+      <w:pPr>
+        <w:pStyle w:val="Normal"/>
+        <w:rPr/>
+      </w:pPr>
+      <w:r>
+        <w:rPr/>
+      </w:r>
+    </w:p>
+    <w:p>
+      <w:pPr>
+        <w:pStyle w:val="Normal"/>
         <w:jc w:val="center"/>
-      </w:pPr>
-      <w:r>
-        <w:t xml:space="preserve">Migrating </w:t>
-      </w:r>
-      <w:proofErr w:type="spellStart"/>
-      <w:r>
-        <w:t>PieMatrix</w:t>
-      </w:r>
-      <w:proofErr w:type="spellEnd"/>
-      <w:r>
-        <w:t xml:space="preserve"> to Microservices Strategy</w:t>
-      </w:r>
-    </w:p>
-    <w:p>
-      <w:pPr>
+        <w:rPr/>
+      </w:pPr>
+      <w:r>
+        <w:rPr/>
+        <w:t>Migrating PieMatrix to Microservices Strategy</w:t>
+      </w:r>
+    </w:p>
+    <w:p>
+      <w:pPr>
+        <w:pStyle w:val="Normal"/>
         <w:jc w:val="center"/>
-      </w:pPr>
-    </w:p>
-    <w:p>
-      <w:r>
-        <w:t>//Hello!</w:t>
-      </w:r>
+        <w:rPr/>
+      </w:pPr>
+      <w:r>
+        <w:rPr/>
+      </w:r>
+    </w:p>
+    <w:p>
+      <w:pPr>
+        <w:pStyle w:val="Normal"/>
+        <w:rPr/>
+      </w:pPr>
       <w:bookmarkStart w:id="0" w:name="_GoBack"/>
       <w:bookmarkEnd w:id="0"/>
-    </w:p>
-    <w:p>
-      <w:pPr>
-        <w:jc w:val="center"/>
-      </w:pPr>
-    </w:p>
-    <w:p>
-      <w:pPr>
-        <w:jc w:val="center"/>
-      </w:pPr>
+      <w:r>
+        <w:rPr/>
+        <w:t>Microservices:</w:t>
+      </w:r>
+    </w:p>
+    <w:p>
+      <w:pPr>
+        <w:pStyle w:val="Normal"/>
+        <w:rPr/>
+      </w:pPr>
+      <w:r>
+        <w:rPr/>
+      </w:r>
+    </w:p>
+    <w:p>
+      <w:pPr>
+        <w:pStyle w:val="Normal"/>
+        <w:rPr/>
+      </w:pPr>
+      <w:r>
+        <w:rPr/>
+        <w:t>Formatters for Frontend</w:t>
+      </w:r>
+    </w:p>
+    <w:p>
+      <w:pPr>
+        <w:pStyle w:val="Normal"/>
+        <w:rPr/>
+      </w:pPr>
+      <w:r>
+        <w:rPr/>
+      </w:r>
+    </w:p>
+    <w:p>
+      <w:pPr>
+        <w:pStyle w:val="Normal"/>
+        <w:rPr/>
+      </w:pPr>
+      <w:r>
+        <w:rPr/>
+        <w:tab/>
+        <w:t>Social Feed View</w:t>
+      </w:r>
+    </w:p>
+    <w:p>
+      <w:pPr>
+        <w:pStyle w:val="Normal"/>
+        <w:rPr/>
+      </w:pPr>
+      <w:r>
+        <w:rPr/>
+        <w:tab/>
+        <w:tab/>
+        <w:t>-</w:t>
+      </w:r>
+      <w:r>
+        <w:rPr/>
+        <w:t>Recent</w:t>
+      </w:r>
+      <w:r>
+        <w:rPr/>
+        <w:t xml:space="preserve"> </w:t>
+      </w:r>
+      <w:r>
+        <w:rPr/>
+        <w:t>Project Summarizer</w:t>
+      </w:r>
+    </w:p>
+    <w:p>
+      <w:pPr>
+        <w:pStyle w:val="Normal"/>
+        <w:rPr/>
+      </w:pPr>
+      <w:r>
+        <w:rPr/>
+        <w:tab/>
+        <w:tab/>
+        <w:tab/>
+      </w:r>
+      <w:r>
+        <w:rPr/>
+        <w:t>-Recent Projects Attached to this user at a glance</w:t>
+      </w:r>
+    </w:p>
+    <w:p>
+      <w:pPr>
+        <w:pStyle w:val="Normal"/>
+        <w:rPr/>
+      </w:pPr>
+      <w:r>
+        <w:rPr/>
+        <w:tab/>
+        <w:tab/>
+        <w:tab/>
+        <w:tab/>
+      </w:r>
+      <w:r>
+        <w:rPr/>
+        <w:t>-Convert project on the backend to Project view for the frontend</w:t>
+      </w:r>
+    </w:p>
+    <w:p>
+      <w:pPr>
+        <w:pStyle w:val="Normal"/>
+        <w:rPr/>
+      </w:pPr>
+      <w:r>
+        <w:rPr/>
+        <w:tab/>
+        <w:tab/>
+      </w:r>
+      <w:r>
+        <w:rPr/>
+        <w:t>-Recent Chain of messages from message app</w:t>
+      </w:r>
+    </w:p>
+    <w:p>
+      <w:pPr>
+        <w:pStyle w:val="Normal"/>
+        <w:rPr/>
+      </w:pPr>
+      <w:r>
+        <w:rPr/>
+      </w:r>
+    </w:p>
+    <w:p>
+      <w:pPr>
+        <w:pStyle w:val="Normal"/>
+        <w:rPr/>
+      </w:pPr>
+      <w:r>
+        <w:rPr/>
+        <w:tab/>
+        <w:t>Process Authoring</w:t>
+      </w:r>
+    </w:p>
+    <w:p>
+      <w:pPr>
+        <w:pStyle w:val="Normal"/>
+        <w:rPr/>
+      </w:pPr>
+      <w:r>
+        <w:rPr/>
+      </w:r>
+    </w:p>
+    <w:p>
+      <w:pPr>
+        <w:pStyle w:val="Normal"/>
+        <w:rPr/>
+      </w:pPr>
+      <w:r>
+        <w:rPr/>
+        <w:tab/>
+        <w:tab/>
+      </w:r>
+      <w:r>
+        <w:rPr/>
+        <w:t xml:space="preserve">-Create Project UI (see core data, we need one UI service for each of the main categories </w:t>
+        <w:tab/>
+        <w:tab/>
+        <w:tab/>
+        <w:t>that feeds user input to that category)</w:t>
+      </w:r>
+    </w:p>
+    <w:p>
+      <w:pPr>
+        <w:pStyle w:val="Normal"/>
+        <w:rPr/>
+      </w:pPr>
+      <w:r>
+        <w:rPr/>
+      </w:r>
+    </w:p>
+    <w:p>
+      <w:pPr>
+        <w:pStyle w:val="Normal"/>
+        <w:rPr/>
+      </w:pPr>
+      <w:r>
+        <w:rPr/>
+        <w:tab/>
+      </w:r>
+      <w:r>
+        <w:rPr/>
+        <w:t>Process Execution</w:t>
+      </w:r>
+    </w:p>
+    <w:p>
+      <w:pPr>
+        <w:pStyle w:val="Normal"/>
+        <w:rPr/>
+      </w:pPr>
+      <w:r>
+        <w:rPr/>
+        <w:tab/>
+        <w:tab/>
+      </w:r>
+    </w:p>
+    <w:p>
+      <w:pPr>
+        <w:pStyle w:val="Normal"/>
+        <w:rPr/>
+      </w:pPr>
+      <w:r>
+        <w:rPr/>
+        <w:tab/>
+        <w:tab/>
+      </w:r>
+      <w:r>
+        <w:rPr/>
+        <w:t>-Display Status for project elements</w:t>
+      </w:r>
+    </w:p>
+    <w:p>
+      <w:pPr>
+        <w:pStyle w:val="Normal"/>
+        <w:rPr/>
+      </w:pPr>
+      <w:r>
+        <w:rPr/>
+        <w:tab/>
+        <w:tab/>
+        <w:tab/>
+      </w:r>
+      <w:r>
+        <w:rPr/>
+        <w:t>-Input project, return XML for elements with status</w:t>
+      </w:r>
+    </w:p>
+    <w:p>
+      <w:pPr>
+        <w:pStyle w:val="Normal"/>
+        <w:rPr/>
+      </w:pPr>
+      <w:r>
+        <w:rPr/>
+        <w:tab/>
+        <w:tab/>
+        <w:tab/>
+        <w:tab/>
+      </w:r>
+      <w:r>
+        <w:rPr/>
+        <w:t>-Conglomerate XML into a complete display status</w:t>
+      </w:r>
+    </w:p>
+    <w:p>
+      <w:pPr>
+        <w:pStyle w:val="Normal"/>
+        <w:rPr/>
+      </w:pPr>
+      <w:r>
+        <w:rPr/>
+        <w:tab/>
+        <w:tab/>
+      </w:r>
+      <w:r>
+        <w:rPr/>
+        <w:t>-Update Project UI (see core data)</w:t>
+      </w:r>
+    </w:p>
+    <w:p>
+      <w:pPr>
+        <w:pStyle w:val="Normal"/>
+        <w:rPr/>
+      </w:pPr>
+      <w:r>
+        <w:rPr/>
+        <w:tab/>
+        <w:tab/>
+        <w:tab/>
+      </w:r>
+      <w:r>
+        <w:rPr/>
+        <w:t>-Determine what’s modified via XML element type</w:t>
+      </w:r>
+    </w:p>
+    <w:p>
+      <w:pPr>
+        <w:pStyle w:val="Normal"/>
+        <w:rPr/>
+      </w:pPr>
+      <w:r>
+        <w:rPr/>
+        <w:tab/>
+        <w:tab/>
+        <w:tab/>
+        <w:tab/>
+      </w:r>
+      <w:r>
+        <w:rPr/>
+        <w:t>-Update service</w:t>
+      </w:r>
+    </w:p>
+    <w:p>
+      <w:pPr>
+        <w:pStyle w:val="Normal"/>
+        <w:rPr/>
+      </w:pPr>
+      <w:r>
+        <w:rPr/>
+      </w:r>
+    </w:p>
+    <w:p>
+      <w:pPr>
+        <w:pStyle w:val="Normal"/>
+        <w:rPr/>
+      </w:pPr>
+      <w:r>
+        <w:rPr/>
+        <w:tab/>
+        <w:t>Message App</w:t>
+      </w:r>
+    </w:p>
+    <w:p>
+      <w:pPr>
+        <w:pStyle w:val="Normal"/>
+        <w:rPr/>
+      </w:pPr>
+      <w:r>
+        <w:rPr/>
+        <w:tab/>
+        <w:tab/>
+        <w:t>-Get Messages</w:t>
+      </w:r>
+    </w:p>
+    <w:p>
+      <w:pPr>
+        <w:pStyle w:val="Normal"/>
+        <w:rPr/>
+      </w:pPr>
+      <w:r>
+        <w:rPr/>
+        <w:tab/>
+        <w:tab/>
+        <w:tab/>
+        <w:t>-Formatter</w:t>
+      </w:r>
+    </w:p>
+    <w:p>
+      <w:pPr>
+        <w:pStyle w:val="Normal"/>
+        <w:rPr/>
+      </w:pPr>
+      <w:r>
+        <w:rPr/>
+        <w:tab/>
+        <w:tab/>
+        <w:tab/>
+        <w:t>-Grabber</w:t>
+      </w:r>
+    </w:p>
+    <w:p>
+      <w:pPr>
+        <w:pStyle w:val="Normal"/>
+        <w:rPr/>
+      </w:pPr>
+      <w:r>
+        <w:rPr/>
+        <w:tab/>
+        <w:tab/>
+        <w:tab/>
+        <w:tab/>
+      </w:r>
+      <w:r>
+        <w:rPr/>
+        <w:t>-Validate Recipient</w:t>
+      </w:r>
+    </w:p>
+    <w:p>
+      <w:pPr>
+        <w:pStyle w:val="Normal"/>
+        <w:rPr/>
+      </w:pPr>
+      <w:r>
+        <w:rPr/>
+        <w:tab/>
+        <w:tab/>
+        <w:tab/>
+        <w:t xml:space="preserve">-Database Queue Manager - </w:t>
+      </w:r>
+      <w:r>
+        <w:rPr/>
+        <w:t>Receiver</w:t>
+      </w:r>
+      <w:r>
+        <w:rPr/>
+        <w:t xml:space="preserve"> (One instance per user)</w:t>
+      </w:r>
+    </w:p>
+    <w:p>
+      <w:pPr>
+        <w:pStyle w:val="Normal"/>
+        <w:rPr/>
+      </w:pPr>
+      <w:r>
+        <w:rPr/>
+        <w:tab/>
+        <w:tab/>
+        <w:t>-Send Messages</w:t>
+      </w:r>
+    </w:p>
+    <w:p>
+      <w:pPr>
+        <w:pStyle w:val="Normal"/>
+        <w:rPr/>
+      </w:pPr>
+      <w:r>
+        <w:rPr/>
+        <w:tab/>
+        <w:tab/>
+        <w:tab/>
+        <w:t>-Formatter</w:t>
+      </w:r>
+    </w:p>
+    <w:p>
+      <w:pPr>
+        <w:pStyle w:val="Normal"/>
+        <w:rPr/>
+      </w:pPr>
+      <w:r>
+        <w:rPr/>
+        <w:tab/>
+        <w:tab/>
+        <w:tab/>
+        <w:t>-Sender</w:t>
+      </w:r>
+    </w:p>
+    <w:p>
+      <w:pPr>
+        <w:pStyle w:val="Normal"/>
+        <w:rPr/>
+      </w:pPr>
+      <w:r>
+        <w:rPr/>
+        <w:tab/>
+        <w:tab/>
+        <w:tab/>
+        <w:tab/>
+      </w:r>
+      <w:r>
+        <w:rPr/>
+        <w:t>-Validate Recipient</w:t>
+      </w:r>
+    </w:p>
+    <w:p>
+      <w:pPr>
+        <w:pStyle w:val="Normal"/>
+        <w:rPr/>
+      </w:pPr>
+      <w:r>
+        <w:rPr/>
+        <w:tab/>
+        <w:tab/>
+        <w:tab/>
+        <w:t>-Database Queue Manager – Sender</w:t>
+      </w:r>
+    </w:p>
+    <w:p>
+      <w:pPr>
+        <w:pStyle w:val="Normal"/>
+        <w:rPr/>
+      </w:pPr>
+      <w:r>
+        <w:rPr/>
+      </w:r>
+    </w:p>
+    <w:p>
+      <w:pPr>
+        <w:pStyle w:val="Normal"/>
+        <w:rPr/>
+      </w:pPr>
+      <w:r>
+        <w:rPr/>
+        <w:tab/>
+      </w:r>
+      <w:r>
+        <w:rPr/>
+        <w:t>Dashboard</w:t>
+      </w:r>
+    </w:p>
+    <w:p>
+      <w:pPr>
+        <w:pStyle w:val="Normal"/>
+        <w:rPr/>
+      </w:pPr>
+      <w:r>
+        <w:rPr/>
+        <w:tab/>
+        <w:tab/>
+      </w:r>
+      <w:r>
+        <w:rPr/>
+        <w:t>-Project Summarizer</w:t>
+      </w:r>
+    </w:p>
+    <w:p>
+      <w:pPr>
+        <w:pStyle w:val="Normal"/>
+        <w:rPr/>
+      </w:pPr>
+      <w:r>
+        <w:rPr/>
+        <w:tab/>
+        <w:tab/>
+        <w:tab/>
+      </w:r>
+      <w:r>
+        <w:rPr/>
+        <w:t>-Projects View Constructor</w:t>
+      </w:r>
+    </w:p>
+    <w:p>
+      <w:pPr>
+        <w:pStyle w:val="Normal"/>
+        <w:rPr/>
+      </w:pPr>
+      <w:r>
+        <w:rPr/>
+      </w:r>
+    </w:p>
+    <w:p>
+      <w:pPr>
+        <w:pStyle w:val="Normal"/>
+        <w:rPr/>
+      </w:pPr>
+      <w:r>
+        <w:rPr/>
+        <w:t>Core Data</w:t>
+      </w:r>
+    </w:p>
+    <w:p>
+      <w:pPr>
+        <w:pStyle w:val="Normal"/>
+        <w:rPr/>
+      </w:pPr>
+      <w:r>
+        <w:rPr/>
+      </w:r>
+    </w:p>
+    <w:p>
+      <w:pPr>
+        <w:pStyle w:val="Normal"/>
+        <w:rPr/>
+      </w:pPr>
+      <w:r>
+        <w:rPr/>
+        <w:tab/>
+        <w:t>Roles</w:t>
+      </w:r>
+    </w:p>
+    <w:p>
+      <w:pPr>
+        <w:pStyle w:val="Normal"/>
+        <w:rPr/>
+      </w:pPr>
+      <w:r>
+        <w:rPr/>
+        <w:tab/>
+        <w:tab/>
+      </w:r>
+      <w:r>
+        <w:rPr/>
+        <w:t>-Role Determiner (Accepts Project Element, User)</w:t>
+      </w:r>
+    </w:p>
+    <w:p>
+      <w:pPr>
+        <w:pStyle w:val="Normal"/>
+        <w:rPr/>
+      </w:pPr>
+      <w:r>
+        <w:rPr/>
+        <w:tab/>
+        <w:tab/>
+      </w:r>
+      <w:r>
+        <w:rPr/>
+        <w:t>-Role Modifiers</w:t>
+      </w:r>
+    </w:p>
+    <w:p>
+      <w:pPr>
+        <w:pStyle w:val="Normal"/>
+        <w:rPr/>
+      </w:pPr>
+      <w:r>
+        <w:rPr/>
+        <w:tab/>
+        <w:tab/>
+        <w:tab/>
+      </w:r>
+      <w:r>
+        <w:rPr/>
+        <w:t>-Updater</w:t>
+      </w:r>
+    </w:p>
+    <w:p>
+      <w:pPr>
+        <w:pStyle w:val="Normal"/>
+        <w:rPr/>
+      </w:pPr>
+      <w:r>
+        <w:rPr/>
+        <w:tab/>
+        <w:tab/>
+        <w:tab/>
+      </w:r>
+      <w:r>
+        <w:rPr/>
+        <w:t>-Deleter</w:t>
+      </w:r>
+    </w:p>
+    <w:p>
+      <w:pPr>
+        <w:pStyle w:val="Normal"/>
+        <w:rPr/>
+      </w:pPr>
+      <w:r>
+        <w:rPr/>
+        <w:tab/>
+        <w:tab/>
+        <w:tab/>
+      </w:r>
+      <w:r>
+        <w:rPr/>
+        <w:t>-Accessor</w:t>
+      </w:r>
+    </w:p>
+    <w:p>
+      <w:pPr>
+        <w:pStyle w:val="Normal"/>
+        <w:rPr/>
+      </w:pPr>
+      <w:r>
+        <w:rPr/>
+        <w:tab/>
+        <w:t>Version Verification</w:t>
+      </w:r>
+    </w:p>
+    <w:p>
+      <w:pPr>
+        <w:pStyle w:val="Normal"/>
+        <w:rPr/>
+      </w:pPr>
+      <w:r>
+        <w:rPr/>
+        <w:tab/>
+        <w:tab/>
+      </w:r>
+      <w:r>
+        <w:rPr/>
+        <w:t>-Major Version</w:t>
+      </w:r>
+    </w:p>
+    <w:p>
+      <w:pPr>
+        <w:pStyle w:val="Normal"/>
+        <w:rPr/>
+      </w:pPr>
+      <w:r>
+        <w:rPr/>
+        <w:tab/>
+        <w:tab/>
+      </w:r>
+      <w:r>
+        <w:rPr/>
+        <w:t>-Minor Version</w:t>
+      </w:r>
+    </w:p>
+    <w:p>
+      <w:pPr>
+        <w:pStyle w:val="Normal"/>
+        <w:rPr/>
+      </w:pPr>
+      <w:r>
+        <w:rPr/>
+        <w:tab/>
+        <w:tab/>
+      </w:r>
+      <w:r>
+        <w:rPr/>
+        <w:t>-Validate Project</w:t>
+      </w:r>
+    </w:p>
+    <w:p>
+      <w:pPr>
+        <w:pStyle w:val="Normal"/>
+        <w:rPr/>
+      </w:pPr>
+      <w:r>
+        <w:rPr/>
+        <w:tab/>
+        <w:tab/>
+        <w:tab/>
+      </w:r>
+      <w:r>
+        <w:rPr/>
+        <w:t>-Determine least version in project chain</w:t>
+      </w:r>
+    </w:p>
+    <w:p>
+      <w:pPr>
+        <w:pStyle w:val="Normal"/>
+        <w:rPr/>
+      </w:pPr>
+      <w:r>
+        <w:rPr/>
+        <w:tab/>
+        <w:tab/>
+        <w:tab/>
+      </w:r>
+      <w:r>
+        <w:rPr/>
+        <w:t>-Validate all against version (by walking until all elements are visited)</w:t>
+      </w:r>
+    </w:p>
+    <w:p>
+      <w:pPr>
+        <w:pStyle w:val="Normal"/>
+        <w:rPr/>
+      </w:pPr>
+      <w:r>
+        <w:rPr/>
+      </w:r>
+    </w:p>
+    <w:p>
+      <w:pPr>
+        <w:pStyle w:val="Normal"/>
+        <w:rPr/>
+      </w:pPr>
+      <w:r>
+        <w:rPr/>
+        <w:tab/>
+      </w:r>
+      <w:r>
+        <w:rPr/>
+        <w:t>Project Data (access, update, delete, create, construct XML for each)</w:t>
+      </w:r>
+    </w:p>
+    <w:p>
+      <w:pPr>
+        <w:pStyle w:val="Normal"/>
+        <w:rPr/>
+      </w:pPr>
+      <w:r>
+        <w:rPr/>
+        <w:tab/>
+        <w:tab/>
+      </w:r>
+      <w:r>
+        <w:rPr/>
+        <w:t>-Project</w:t>
+      </w:r>
+    </w:p>
+    <w:p>
+      <w:pPr>
+        <w:pStyle w:val="Normal"/>
+        <w:rPr/>
+      </w:pPr>
+      <w:r>
+        <w:rPr/>
+        <w:tab/>
+        <w:tab/>
+        <w:t>-Process</w:t>
+      </w:r>
+    </w:p>
+    <w:p>
+      <w:pPr>
+        <w:pStyle w:val="Normal"/>
+        <w:rPr/>
+      </w:pPr>
+      <w:r>
+        <w:rPr/>
+        <w:tab/>
+        <w:tab/>
+      </w:r>
+      <w:r>
+        <w:rPr/>
+        <w:t>-Stage</w:t>
+      </w:r>
+    </w:p>
+    <w:p>
+      <w:pPr>
+        <w:pStyle w:val="Normal"/>
+        <w:rPr/>
+      </w:pPr>
+      <w:r>
+        <w:rPr/>
+        <w:tab/>
+        <w:tab/>
+      </w:r>
+      <w:r>
+        <w:rPr/>
+        <w:t>-Box</w:t>
+      </w:r>
+    </w:p>
+    <w:p>
+      <w:pPr>
+        <w:pStyle w:val="Normal"/>
+        <w:rPr/>
+      </w:pPr>
+      <w:r>
+        <w:rPr/>
+        <w:tab/>
+        <w:tab/>
+      </w:r>
+      <w:r>
+        <w:rPr/>
+        <w:t>-Step</w:t>
+      </w:r>
+    </w:p>
+    <w:p>
+      <w:pPr>
+        <w:pStyle w:val="Normal"/>
+        <w:rPr/>
+      </w:pPr>
+      <w:r>
+        <w:rPr/>
+        <w:tab/>
+        <w:tab/>
+      </w:r>
+      <w:r>
+        <w:rPr/>
+        <w:t>-Infinite chain of substeps</w:t>
+      </w:r>
+    </w:p>
+    <w:p>
+      <w:pPr>
+        <w:pStyle w:val="Normal"/>
+        <w:rPr/>
+      </w:pPr>
+      <w:r>
+        <w:rPr/>
+        <w:tab/>
+        <w:tab/>
+      </w:r>
+      <w:r>
+        <w:rPr/>
+        <w:t>-Data looks like:</w:t>
+      </w:r>
+    </w:p>
+    <w:p>
+      <w:pPr>
+        <w:pStyle w:val="Normal"/>
+        <w:rPr/>
+      </w:pPr>
+      <w:r>
+        <w:rPr/>
+        <w:tab/>
+        <w:tab/>
+        <w:tab/>
+      </w:r>
+      <w:r>
+        <w:rPr/>
+        <w:t xml:space="preserve">Database ID / String ID / Fields as needed / Status / start date / duration / link to </w:t>
+        <w:tab/>
+        <w:tab/>
+        <w:tab/>
+        <w:tab/>
+        <w:tab/>
+        <w:tab/>
+        <w:tab/>
+        <w:tab/>
+        <w:tab/>
+        <w:tab/>
+        <w:tab/>
+        <w:tab/>
+        <w:tab/>
+        <w:tab/>
+        <w:t xml:space="preserve">issue </w:t>
+        <w:tab/>
+        <w:tab/>
+        <w:tab/>
+        <w:tab/>
+        <w:tab/>
+        <w:tab/>
+        <w:tab/>
+        <w:tab/>
+        <w:tab/>
+        <w:tab/>
+        <w:tab/>
+        <w:tab/>
+        <w:tab/>
+        <w:tab/>
+        <w:t>table</w:t>
+      </w:r>
+    </w:p>
+    <w:p>
+      <w:pPr>
+        <w:pStyle w:val="Normal"/>
+        <w:rPr/>
+      </w:pPr>
+      <w:r>
+        <w:rPr/>
+        <w:tab/>
+        <w:tab/>
+      </w:r>
+      <w:r>
+        <w:rPr/>
+        <w:t>-Get Issues for element (for the severities user wants)</w:t>
+      </w:r>
+    </w:p>
+    <w:p>
+      <w:pPr>
+        <w:pStyle w:val="Normal"/>
+        <w:rPr/>
+      </w:pPr>
+      <w:r>
+        <w:rPr/>
+        <w:tab/>
+        <w:tab/>
+        <w:tab/>
+      </w:r>
+      <w:r>
+        <w:rPr/>
+        <w:t>-Get severity for issue</w:t>
+      </w:r>
+    </w:p>
+    <w:p>
+      <w:pPr>
+        <w:pStyle w:val="Normal"/>
+        <w:rPr/>
+      </w:pPr>
+      <w:r>
+        <w:rPr/>
+        <w:tab/>
+        <w:tab/>
+      </w:r>
+      <w:r>
+        <w:rPr/>
+        <w:t>-Determine end date for element (using duration and start date)</w:t>
+      </w:r>
+    </w:p>
+    <w:p>
+      <w:pPr>
+        <w:pStyle w:val="Normal"/>
+        <w:rPr/>
+      </w:pPr>
+      <w:r>
+        <w:rPr/>
+        <w:tab/>
+        <w:tab/>
+      </w:r>
+      <w:r>
+        <w:rPr/>
+        <w:t>-XML Translation per element</w:t>
+      </w:r>
+    </w:p>
+    <w:p>
+      <w:pPr>
+        <w:pStyle w:val="Normal"/>
+        <w:rPr/>
+      </w:pPr>
+      <w:r>
+        <w:rPr/>
+        <w:tab/>
+        <w:tab/>
+      </w:r>
+      <w:r>
+        <w:rPr/>
+        <w:t>-Children per element</w:t>
+      </w:r>
+    </w:p>
+    <w:p>
+      <w:pPr>
+        <w:pStyle w:val="Normal"/>
+        <w:rPr/>
+      </w:pPr>
+      <w:r>
+        <w:rPr/>
+        <w:tab/>
+        <w:tab/>
+      </w:r>
+      <w:r>
+        <w:rPr/>
+        <w:t>-Attached Files Per Element</w:t>
+      </w:r>
+    </w:p>
+    <w:p>
+      <w:pPr>
+        <w:pStyle w:val="Normal"/>
+        <w:rPr/>
+      </w:pPr>
+      <w:r>
+        <w:rPr/>
+        <w:tab/>
+        <w:tab/>
+      </w:r>
+      <w:r>
+        <w:rPr/>
+        <w:t>-Import from template (one service per main element)</w:t>
+      </w:r>
+    </w:p>
+    <w:p>
+      <w:pPr>
+        <w:pStyle w:val="Normal"/>
+        <w:rPr/>
+      </w:pPr>
+      <w:r>
+        <w:rPr/>
+        <w:tab/>
+        <w:tab/>
+        <w:tab/>
+      </w:r>
+      <w:r>
+        <w:rPr/>
+        <w:t>-Load Template</w:t>
+      </w:r>
+    </w:p>
+    <w:p>
+      <w:pPr>
+        <w:pStyle w:val="Normal"/>
+        <w:rPr/>
+      </w:pPr>
+      <w:r>
+        <w:rPr/>
+        <w:tab/>
+        <w:tab/>
+      </w:r>
+      <w:r>
+        <w:rPr/>
+        <w:t>-Export to template</w:t>
+      </w:r>
+    </w:p>
+    <w:p>
+      <w:pPr>
+        <w:pStyle w:val="Normal"/>
+        <w:rPr/>
+      </w:pPr>
+      <w:r>
+        <w:rPr/>
+        <w:tab/>
+        <w:tab/>
+        <w:tab/>
+      </w:r>
+      <w:r>
+        <w:rPr/>
+        <w:t>-Save Template</w:t>
+      </w:r>
+    </w:p>
+    <w:p>
+      <w:pPr>
+        <w:pStyle w:val="Normal"/>
+        <w:rPr/>
+      </w:pPr>
+      <w:r>
+        <w:rPr/>
+        <w:tab/>
+      </w:r>
+    </w:p>
+    <w:p>
+      <w:pPr>
+        <w:pStyle w:val="Normal"/>
+        <w:rPr/>
+      </w:pPr>
+      <w:r>
+        <w:rPr/>
+        <w:tab/>
+      </w:r>
+      <w:r>
+        <w:rPr/>
+        <w:t>User (w/ schedules)</w:t>
+      </w:r>
+    </w:p>
+    <w:p>
+      <w:pPr>
+        <w:pStyle w:val="Normal"/>
+        <w:rPr/>
+      </w:pPr>
+      <w:r>
+        <w:rPr/>
+        <w:tab/>
+        <w:tab/>
+      </w:r>
+      <w:r>
+        <w:rPr/>
+        <w:t>-Create, Update, Delete, Access</w:t>
+      </w:r>
+    </w:p>
+    <w:p>
+      <w:pPr>
+        <w:pStyle w:val="Normal"/>
+        <w:rPr/>
+      </w:pPr>
+      <w:r>
+        <w:rPr/>
+        <w:tab/>
+        <w:tab/>
+      </w:r>
+      <w:r>
+        <w:rPr/>
+        <w:t>-Assign User to project element</w:t>
+      </w:r>
+    </w:p>
+    <w:p>
+      <w:pPr>
+        <w:pStyle w:val="Normal"/>
+        <w:rPr/>
+      </w:pPr>
+      <w:r>
+        <w:rPr/>
+        <w:tab/>
+        <w:tab/>
+      </w:r>
+      <w:r>
+        <w:rPr/>
+        <w:t>-Determine if user is available at time block</w:t>
+      </w:r>
+    </w:p>
+    <w:p>
+      <w:pPr>
+        <w:pStyle w:val="Normal"/>
+        <w:rPr/>
+      </w:pPr>
+      <w:r>
+        <w:rPr/>
+      </w:r>
+    </w:p>
+    <w:p>
+      <w:pPr>
+        <w:pStyle w:val="Normal"/>
+        <w:rPr/>
+      </w:pPr>
+      <w:r>
+        <w:rPr/>
+        <w:tab/>
+      </w:r>
+      <w:r>
+        <w:rPr/>
+        <w:t>Scheduler</w:t>
+      </w:r>
+    </w:p>
+    <w:p>
+      <w:pPr>
+        <w:pStyle w:val="Normal"/>
+        <w:rPr/>
+      </w:pPr>
+      <w:r>
+        <w:rPr/>
+        <w:tab/>
+        <w:tab/>
+      </w:r>
+      <w:r>
+        <w:rPr/>
+        <w:t>-Construct schedule</w:t>
+      </w:r>
+    </w:p>
+    <w:p>
+      <w:pPr>
+        <w:pStyle w:val="Normal"/>
+        <w:rPr/>
+      </w:pPr>
+      <w:r>
+        <w:rPr/>
+        <w:tab/>
+        <w:tab/>
+        <w:tab/>
+      </w:r>
+      <w:r>
+        <w:rPr/>
+        <w:t>-Validate times for all elements of a project</w:t>
+      </w:r>
+    </w:p>
+    <w:p>
+      <w:pPr>
+        <w:pStyle w:val="Normal"/>
+        <w:rPr/>
+      </w:pPr>
+      <w:r>
+        <w:rPr/>
+        <w:tab/>
+        <w:tab/>
+        <w:tab/>
+      </w:r>
+      <w:r>
+        <w:rPr/>
+        <w:t>-Determine date</w:t>
+      </w:r>
+    </w:p>
+    <w:p>
+      <w:pPr>
+        <w:pStyle w:val="Normal"/>
+        <w:rPr/>
+      </w:pPr>
+      <w:r>
+        <w:rPr/>
+        <w:tab/>
+        <w:tab/>
+        <w:tab/>
+      </w:r>
+      <w:r>
+        <w:rPr/>
+        <w:t>-Display actual progress of project</w:t>
+      </w:r>
+    </w:p>
+    <w:p>
+      <w:pPr>
+        <w:pStyle w:val="Normal"/>
+        <w:rPr/>
+      </w:pPr>
+      <w:r>
+        <w:rPr/>
+        <w:tab/>
+        <w:tab/>
+        <w:tab/>
+      </w:r>
+      <w:r>
+        <w:rPr/>
+        <w:t>-Display projected progress of project</w:t>
+      </w:r>
+    </w:p>
+    <w:p>
+      <w:pPr>
+        <w:pStyle w:val="Normal"/>
+        <w:rPr/>
+      </w:pPr>
+      <w:r>
+        <w:rPr/>
+      </w:r>
+    </w:p>
+    <w:p>
+      <w:pPr>
+        <w:pStyle w:val="Normal"/>
+        <w:rPr/>
+      </w:pPr>
+      <w:r>
+        <w:rPr/>
+        <w:t>Auxillary Tools</w:t>
+      </w:r>
+    </w:p>
+    <w:p>
+      <w:pPr>
+        <w:pStyle w:val="Normal"/>
+        <w:rPr/>
+      </w:pPr>
+      <w:r>
+        <w:rPr/>
+      </w:r>
+    </w:p>
+    <w:p>
+      <w:pPr>
+        <w:pStyle w:val="Normal"/>
+        <w:rPr/>
+      </w:pPr>
+      <w:r>
+        <w:rPr/>
+        <w:tab/>
+      </w:r>
+      <w:r>
+        <w:rPr/>
+        <w:t>File Encryptor</w:t>
+      </w:r>
+    </w:p>
+    <w:p>
+      <w:pPr>
+        <w:pStyle w:val="Normal"/>
+        <w:rPr/>
+      </w:pPr>
+      <w:r>
+        <w:rPr/>
+        <w:tab/>
+      </w:r>
+      <w:r>
+        <w:rPr/>
+        <w:t>File Decryptor</w:t>
+      </w:r>
+    </w:p>
+    <w:p>
+      <w:pPr>
+        <w:pStyle w:val="Normal"/>
+        <w:rPr/>
+      </w:pPr>
+      <w:r>
+        <w:rPr/>
+        <w:tab/>
+      </w:r>
+      <w:r>
+        <w:rPr/>
+        <w:t>Send Manual Notification</w:t>
+      </w:r>
+    </w:p>
+    <w:p>
+      <w:pPr>
+        <w:pStyle w:val="Normal"/>
+        <w:rPr/>
+      </w:pPr>
+      <w:r>
+        <w:rPr/>
+        <w:tab/>
+        <w:tab/>
+      </w:r>
+      <w:r>
+        <w:rPr/>
+        <w:t>-Severity assigner</w:t>
+      </w:r>
+    </w:p>
+    <w:p>
+      <w:pPr>
+        <w:pStyle w:val="Normal"/>
+        <w:rPr/>
+      </w:pPr>
+      <w:r>
+        <w:rPr/>
+        <w:tab/>
+        <w:tab/>
+        <w:tab/>
+      </w:r>
+      <w:r>
+        <w:rPr/>
+        <w:t>-notification queue modifier</w:t>
+      </w:r>
+    </w:p>
+    <w:p>
+      <w:pPr>
+        <w:pStyle w:val="Normal"/>
+        <w:rPr/>
+      </w:pPr>
+      <w:r>
+        <w:rPr/>
+        <w:tab/>
+      </w:r>
+      <w:r>
+        <w:rPr/>
+        <w:t>Send Auto Notification</w:t>
+      </w:r>
+    </w:p>
+    <w:p>
+      <w:pPr>
+        <w:pStyle w:val="Normal"/>
+        <w:rPr/>
+      </w:pPr>
+      <w:r>
+        <w:rPr/>
+        <w:tab/>
+        <w:tab/>
+      </w:r>
+      <w:r>
+        <w:rPr/>
+        <w:t>-Get Current date</w:t>
+      </w:r>
+    </w:p>
+    <w:p>
+      <w:pPr>
+        <w:pStyle w:val="Normal"/>
+        <w:rPr/>
+      </w:pPr>
+      <w:r>
+        <w:rPr/>
+        <w:tab/>
+        <w:tab/>
+      </w:r>
+      <w:r>
+        <w:rPr/>
+        <w:t>-Scan active projects for corresponding dates</w:t>
+      </w:r>
+    </w:p>
+    <w:p>
+      <w:pPr>
+        <w:pStyle w:val="Normal"/>
+        <w:rPr/>
+      </w:pPr>
+      <w:r>
+        <w:rPr/>
+        <w:tab/>
+        <w:tab/>
+      </w:r>
+      <w:r>
+        <w:rPr/>
+        <w:t>-Severity assigner</w:t>
+      </w:r>
+    </w:p>
+    <w:p>
+      <w:pPr>
+        <w:pStyle w:val="Normal"/>
+        <w:rPr/>
+      </w:pPr>
+      <w:r>
+        <w:rPr/>
+        <w:tab/>
+        <w:tab/>
+      </w:r>
+      <w:r>
+        <w:rPr/>
+        <w:t>-Notification queue modifier</w:t>
+      </w:r>
+    </w:p>
+    <w:p>
+      <w:pPr>
+        <w:pStyle w:val="Normal"/>
+        <w:rPr/>
+      </w:pPr>
+      <w:r>
+        <w:rPr/>
+        <w:tab/>
+      </w:r>
+      <w:r>
+        <w:rPr/>
+        <w:t>Notification Sender</w:t>
+      </w:r>
+    </w:p>
+    <w:p>
+      <w:pPr>
+        <w:pStyle w:val="Normal"/>
+        <w:rPr/>
+      </w:pPr>
+      <w:r>
+        <w:rPr/>
+        <w:tab/>
+      </w:r>
+      <w:r>
+        <w:rPr/>
+        <w:t>File Uploader</w:t>
+      </w:r>
+    </w:p>
+    <w:p>
+      <w:pPr>
+        <w:pStyle w:val="Normal"/>
+        <w:rPr/>
+      </w:pPr>
+      <w:r>
+        <w:rPr/>
+        <w:tab/>
+        <w:tab/>
+      </w:r>
+      <w:bookmarkStart w:id="1" w:name="__DdeLink__164_1007824668"/>
+      <w:bookmarkEnd w:id="1"/>
+      <w:r>
+        <w:rPr/>
+        <w:t>-Version History by date</w:t>
+      </w:r>
+    </w:p>
+    <w:p>
+      <w:pPr>
+        <w:pStyle w:val="Normal"/>
+        <w:rPr/>
+      </w:pPr>
+      <w:r>
+        <w:rPr/>
+        <w:tab/>
+        <w:tab/>
+      </w:r>
+      <w:r>
+        <w:rPr/>
+        <w:t>-Update file version</w:t>
+      </w:r>
+    </w:p>
+    <w:p>
+      <w:pPr>
+        <w:pStyle w:val="Normal"/>
+        <w:rPr/>
+      </w:pPr>
+      <w:r>
+        <w:rPr/>
+        <w:tab/>
+        <w:t>File Downloader</w:t>
+      </w:r>
+    </w:p>
+    <w:p>
+      <w:pPr>
+        <w:pStyle w:val="Normal"/>
+        <w:rPr/>
+      </w:pPr>
+      <w:r>
+        <w:rPr/>
+        <w:tab/>
+        <w:tab/>
+      </w:r>
+      <w:r>
+        <w:rPr/>
+        <w:t>-Version History by date</w:t>
+      </w:r>
+    </w:p>
+    <w:p>
+      <w:pPr>
+        <w:pStyle w:val="Normal"/>
+        <w:rPr/>
+      </w:pPr>
+      <w:r>
+        <w:rPr/>
+        <w:tab/>
+        <w:tab/>
+      </w:r>
+      <w:r>
+        <w:rPr/>
+        <w:t>-Select specific file version</w:t>
+      </w:r>
+    </w:p>
+    <w:p>
+      <w:pPr>
+        <w:pStyle w:val="Normal"/>
+        <w:rPr/>
+      </w:pPr>
+      <w:r>
+        <w:rPr/>
+        <w:tab/>
+        <w:t>File Database Updater</w:t>
+      </w:r>
+    </w:p>
+    <w:p>
+      <w:pPr>
+        <w:pStyle w:val="Normal"/>
+        <w:rPr/>
+      </w:pPr>
+      <w:r>
+        <w:rPr/>
+        <w:tab/>
+        <w:t>File Database Accessor</w:t>
+      </w:r>
+    </w:p>
+    <w:p>
+      <w:pPr>
+        <w:pStyle w:val="Normal"/>
+        <w:rPr/>
+      </w:pPr>
+      <w:r>
+        <w:rPr/>
+        <w:tab/>
+      </w:r>
+      <w:r>
+        <w:rPr/>
+        <w:t>Search within file (if text file)</w:t>
+      </w:r>
+    </w:p>
+    <w:p>
+      <w:pPr>
+        <w:pStyle w:val="Normal"/>
+        <w:rPr/>
+      </w:pPr>
+      <w:r>
+        <w:rPr/>
+        <w:tab/>
+      </w:r>
+      <w:r>
+        <w:rPr/>
+        <w:t>Convert to microsoft project</w:t>
+      </w:r>
+    </w:p>
+    <w:p>
+      <w:pPr>
+        <w:pStyle w:val="Normal"/>
+        <w:rPr/>
+      </w:pPr>
+      <w:r>
+        <w:rPr/>
+        <w:tab/>
+        <w:tab/>
+      </w:r>
+      <w:r>
+        <w:rPr/>
+        <w:t>-Convert each XML element individually</w:t>
+      </w:r>
+    </w:p>
+    <w:p>
+      <w:pPr>
+        <w:pStyle w:val="Normal"/>
+        <w:rPr/>
+      </w:pPr>
+      <w:r>
+        <w:rPr/>
+        <w:tab/>
+      </w:r>
+      <w:r>
+        <w:rPr/>
+        <w:t>Decode from microsoft project</w:t>
+      </w:r>
+    </w:p>
+    <w:p>
+      <w:pPr>
+        <w:pStyle w:val="Normal"/>
+        <w:rPr/>
+      </w:pPr>
+      <w:r>
+        <w:rPr/>
+        <w:tab/>
+        <w:tab/>
+      </w:r>
+      <w:r>
+        <w:rPr/>
+        <w:t>-Decode each XML element individually</w:t>
+      </w:r>
+    </w:p>
+    <w:p>
+      <w:pPr>
+        <w:pStyle w:val="Normal"/>
+        <w:rPr/>
+      </w:pPr>
+      <w:r>
+        <w:rPr/>
+        <w:tab/>
+      </w:r>
+      <w:r>
+        <w:rPr/>
+        <w:t>Sync With microsoft project (do both)</w:t>
+      </w:r>
+    </w:p>
+    <w:p>
+      <w:pPr>
+        <w:pStyle w:val="Normal"/>
+        <w:rPr/>
+      </w:pPr>
+      <w:r>
+        <w:rPr/>
+        <w:tab/>
+      </w:r>
     </w:p>
     <w:sectPr>
+      <w:type w:val="nextPage"/>
       <w:pgSz w:w="12240" w:h="15840"/>
-      <w:pgMar w:top="1134" w:right="1134" w:bottom="1134" w:left="1134" w:header="0" w:footer="0" w:gutter="0"/>
-      <w:cols w:space="720"/>
-      <w:formProt w:val="0"/>
+      <w:pgMar w:left="1134" w:right="1134" w:header="0" w:top="1134" w:footer="0" w:bottom="1134" w:gutter="0"/>
+      <w:pgNumType w:fmt="decimal"/>
+      <w:formProt w:val="false"/>
+      <w:textDirection w:val="lrTb"/>
+      <w:docGrid w:type="default" w:linePitch="240" w:charSpace="4294961151"/>
     </w:sectPr>
   </w:body>
 </w:document>
 </file>
 
 <file path=word/styles.xml><?xml version="1.0" encoding="utf-8"?>
-<w:styles xmlns:mc="http://schemas.openxmlformats.org/markup-compatibility/2006" xmlns:r="http://schemas.openxmlformats.org/officeDocument/2006/relationships" xmlns:w="http://schemas.openxmlformats.org/wordprocessingml/2006/main" xmlns:w14="http://schemas.microsoft.com/office/word/2010/wordml" xmlns:w15="http://schemas.microsoft.com/office/word/2012/wordml" xmlns:w16se="http://schemas.microsoft.com/office/word/2015/wordml/symex" mc:Ignorable="w14 w15 w16se">
+<w:styles xmlns:w="http://schemas.openxmlformats.org/wordprocessingml/2006/main" xmlns:w14="http://schemas.microsoft.com/office/word/2010/wordml" xmlns:mc="http://schemas.openxmlformats.org/markup-compatibility/2006" mc:Ignorable="w14">
   <w:docDefaults>
     <w:rPrDefault>
       <w:rPr>
-        <w:rFonts w:ascii="Liberation Serif" w:eastAsia="Noto Sans CJK SC Regular" w:hAnsi="Liberation Serif" w:cs="FreeSans"/>
+        <w:rFonts w:ascii="Liberation Serif" w:hAnsi="Liberation Serif" w:eastAsia="Noto Sans CJK SC Regular" w:cs="FreeSans"/>
         <w:sz w:val="24"/>
         <w:szCs w:val="24"/>
         <w:lang w:val="en-US" w:eastAsia="zh-CN" w:bidi="hi-IN"/>
       </w:rPr>
     </w:rPrDefault>
-    <w:pPrDefault/>
+    <w:pPrDefault>
+      <w:pPr/>
+    </w:pPrDefault>
   </w:docDefaults>
   <w:latentStyles w:defLockedState="0" w:defUIPriority="99" w:defSemiHidden="0" w:defUnhideWhenUsed="0" w:defQFormat="0" w:count="374">
     <w:lsdException w:name="Normal" w:uiPriority="0" w:qFormat="1"/>
     <w:lsdException w:name="heading 1" w:uiPriority="9" w:qFormat="1"/>
-    <w:lsdException w:name="heading 2" w:semiHidden="1" w:uiPriority="9" w:unhideWhenUsed="1" w:qFormat="1"/>
-    <w:lsdException w:name="heading 3" w:semiHidden="1" w:uiPriority="9" w:unhideWhenUsed="1" w:qFormat="1"/>
-    <w:lsdException w:name="heading 4" w:semiHidden="1" w:uiPriority="9" w:unhideWhenUsed="1" w:qFormat="1"/>
-    <w:lsdException w:name="heading 5" w:semiHidden="1" w:uiPriority="9" w:unhideWhenUsed="1" w:qFormat="1"/>
-    <w:lsdException w:name="heading 6" w:semiHidden="1" w:uiPriority="9" w:unhideWhenUsed="1" w:qFormat="1"/>
-    <w:lsdException w:name="heading 7" w:semiHidden="1" w:uiPriority="9" w:unhideWhenUsed="1" w:qFormat="1"/>
-    <w:lsdException w:name="heading 8" w:semiHidden="1" w:uiPriority="9" w:unhideWhenUsed="1" w:qFormat="1"/>
-    <w:lsdException w:name="heading 9" w:semiHidden="1" w:uiPriority="9" w:unhideWhenUsed="1" w:qFormat="1"/>
+    <w:lsdException w:name="heading 2" w:uiPriority="9" w:semiHidden="1" w:unhideWhenUsed="1" w:qFormat="1"/>
+    <w:lsdException w:name="heading 3" w:uiPriority="9" w:semiHidden="1" w:unhideWhenUsed="1" w:qFormat="1"/>
+    <w:lsdException w:name="heading 4" w:uiPriority="9" w:semiHidden="1" w:unhideWhenUsed="1" w:qFormat="1"/>
+    <w:lsdException w:name="heading 5" w:uiPriority="9" w:semiHidden="1" w:unhideWhenUsed="1" w:qFormat="1"/>
+    <w:lsdException w:name="heading 6" w:uiPriority="9" w:semiHidden="1" w:unhideWhenUsed="1" w:qFormat="1"/>
+    <w:lsdException w:name="heading 7" w:uiPriority="9" w:semiHidden="1" w:unhideWhenUsed="1" w:qFormat="1"/>
+    <w:lsdException w:name="heading 8" w:uiPriority="9" w:semiHidden="1" w:unhideWhenUsed="1" w:qFormat="1"/>
+    <w:lsdException w:name="heading 9" w:uiPriority="9" w:semiHidden="1" w:unhideWhenUsed="1" w:qFormat="1"/>
     <w:lsdException w:name="index 1" w:semiHidden="1" w:unhideWhenUsed="1"/>
     <w:lsdException w:name="index 2" w:semiHidden="1" w:unhideWhenUsed="1"/>
     <w:lsdException w:name="index 3" w:semiHidden="1" w:unhideWhenUsed="1"/>
@@ -101,22 +1741,22 @@
     <w:lsdException w:name="index 7" w:semiHidden="1" w:unhideWhenUsed="1"/>
     <w:lsdException w:name="index 8" w:semiHidden="1" w:unhideWhenUsed="1"/>
     <w:lsdException w:name="index 9" w:semiHidden="1" w:unhideWhenUsed="1"/>
-    <w:lsdException w:name="toc 1" w:semiHidden="1" w:uiPriority="39" w:unhideWhenUsed="1"/>
-    <w:lsdException w:name="toc 2" w:semiHidden="1" w:uiPriority="39" w:unhideWhenUsed="1"/>
-    <w:lsdException w:name="toc 3" w:semiHidden="1" w:uiPriority="39" w:unhideWhenUsed="1"/>
-    <w:lsdException w:name="toc 4" w:semiHidden="1" w:uiPriority="39" w:unhideWhenUsed="1"/>
-    <w:lsdException w:name="toc 5" w:semiHidden="1" w:uiPriority="39" w:unhideWhenUsed="1"/>
-    <w:lsdException w:name="toc 6" w:semiHidden="1" w:uiPriority="39" w:unhideWhenUsed="1"/>
-    <w:lsdException w:name="toc 7" w:semiHidden="1" w:uiPriority="39" w:unhideWhenUsed="1"/>
-    <w:lsdException w:name="toc 8" w:semiHidden="1" w:uiPriority="39" w:unhideWhenUsed="1"/>
-    <w:lsdException w:name="toc 9" w:semiHidden="1" w:uiPriority="39" w:unhideWhenUsed="1"/>
+    <w:lsdException w:name="toc 1" w:uiPriority="39" w:semiHidden="1" w:unhideWhenUsed="1"/>
+    <w:lsdException w:name="toc 2" w:uiPriority="39" w:semiHidden="1" w:unhideWhenUsed="1"/>
+    <w:lsdException w:name="toc 3" w:uiPriority="39" w:semiHidden="1" w:unhideWhenUsed="1"/>
+    <w:lsdException w:name="toc 4" w:uiPriority="39" w:semiHidden="1" w:unhideWhenUsed="1"/>
+    <w:lsdException w:name="toc 5" w:uiPriority="39" w:semiHidden="1" w:unhideWhenUsed="1"/>
+    <w:lsdException w:name="toc 6" w:uiPriority="39" w:semiHidden="1" w:unhideWhenUsed="1"/>
+    <w:lsdException w:name="toc 7" w:uiPriority="39" w:semiHidden="1" w:unhideWhenUsed="1"/>
+    <w:lsdException w:name="toc 8" w:uiPriority="39" w:semiHidden="1" w:unhideWhenUsed="1"/>
+    <w:lsdException w:name="toc 9" w:uiPriority="39" w:semiHidden="1" w:unhideWhenUsed="1"/>
     <w:lsdException w:name="Normal Indent" w:semiHidden="1" w:unhideWhenUsed="1"/>
     <w:lsdException w:name="footnote text" w:semiHidden="1" w:unhideWhenUsed="1"/>
     <w:lsdException w:name="annotation text" w:semiHidden="1" w:unhideWhenUsed="1"/>
     <w:lsdException w:name="header" w:semiHidden="1" w:unhideWhenUsed="1"/>
     <w:lsdException w:name="footer" w:semiHidden="1" w:unhideWhenUsed="1"/>
     <w:lsdException w:name="index heading" w:semiHidden="1" w:unhideWhenUsed="1"/>
-    <w:lsdException w:name="caption" w:semiHidden="1" w:uiPriority="35" w:unhideWhenUsed="1" w:qFormat="1"/>
+    <w:lsdException w:name="caption" w:uiPriority="35" w:semiHidden="1" w:unhideWhenUsed="1" w:qFormat="1"/>
     <w:lsdException w:name="table of figures" w:semiHidden="1" w:unhideWhenUsed="1"/>
     <w:lsdException w:name="envelope address" w:semiHidden="1" w:unhideWhenUsed="1"/>
     <w:lsdException w:name="envelope return" w:semiHidden="1" w:unhideWhenUsed="1"/>
@@ -147,7 +1787,7 @@
     <w:lsdException w:name="Title" w:uiPriority="10" w:qFormat="1"/>
     <w:lsdException w:name="Closing" w:semiHidden="1" w:unhideWhenUsed="1"/>
     <w:lsdException w:name="Signature" w:semiHidden="1" w:unhideWhenUsed="1"/>
-    <w:lsdException w:name="Default Paragraph Font" w:semiHidden="1" w:uiPriority="1" w:unhideWhenUsed="1"/>
+    <w:lsdException w:name="Default Paragraph Font" w:uiPriority="1" w:semiHidden="1" w:unhideWhenUsed="1"/>
     <w:lsdException w:name="Body Text" w:semiHidden="1" w:unhideWhenUsed="1"/>
     <w:lsdException w:name="Body Text Indent" w:semiHidden="1" w:unhideWhenUsed="1"/>
     <w:lsdException w:name="List Continue" w:semiHidden="1" w:unhideWhenUsed="1"/>
@@ -347,8 +1987,8 @@
     <w:lsdException w:name="Subtle Reference" w:uiPriority="31" w:qFormat="1"/>
     <w:lsdException w:name="Intense Reference" w:uiPriority="32" w:qFormat="1"/>
     <w:lsdException w:name="Book Title" w:uiPriority="33" w:qFormat="1"/>
-    <w:lsdException w:name="Bibliography" w:semiHidden="1" w:uiPriority="37" w:unhideWhenUsed="1"/>
-    <w:lsdException w:name="TOC Heading" w:semiHidden="1" w:uiPriority="39" w:unhideWhenUsed="1" w:qFormat="1"/>
+    <w:lsdException w:name="Bibliography" w:uiPriority="37" w:semiHidden="1" w:unhideWhenUsed="1"/>
+    <w:lsdException w:name="TOC Heading" w:uiPriority="39" w:semiHidden="1" w:unhideWhenUsed="1" w:qFormat="1"/>
     <w:lsdException w:name="Plain Table 1" w:uiPriority="41"/>
     <w:lsdException w:name="Plain Table 2" w:uiPriority="42"/>
     <w:lsdException w:name="Plain Table 3" w:uiPriority="43"/>
@@ -457,15 +2097,103 @@
     <w:lsdException w:name="Smart Hyperlink" w:semiHidden="1" w:unhideWhenUsed="1"/>
     <w:lsdException w:name="Hashtag" w:semiHidden="1" w:unhideWhenUsed="1"/>
   </w:latentStyles>
-  <w:style w:type="paragraph" w:default="1" w:styleId="Normal">
+  <w:style w:type="paragraph" w:styleId="Normal" w:default="1">
     <w:name w:val="Normal"/>
     <w:qFormat/>
+    <w:pPr>
+      <w:widowControl/>
+      <w:bidi w:val="0"/>
+      <w:jc w:val="left"/>
+    </w:pPr>
+    <w:rPr>
+      <w:rFonts w:ascii="Liberation Serif" w:hAnsi="Liberation Serif" w:eastAsia="Noto Sans CJK SC Regular" w:cs="FreeSans"/>
+      <w:color w:val="auto"/>
+      <w:sz w:val="24"/>
+      <w:szCs w:val="24"/>
+      <w:lang w:val="en-US" w:eastAsia="zh-CN" w:bidi="hi-IN"/>
+    </w:rPr>
   </w:style>
-  <w:style w:type="character" w:default="1" w:styleId="DefaultParagraphFont">
+  <w:style w:type="character" w:styleId="DefaultParagraphFont" w:default="1">
     <w:name w:val="Default Paragraph Font"/>
     <w:uiPriority w:val="1"/>
     <w:semiHidden/>
     <w:unhideWhenUsed/>
+    <w:qFormat/>
+    <w:rPr/>
+  </w:style>
+  <w:style w:type="paragraph" w:styleId="Heading" w:customStyle="1">
+    <w:name w:val="Heading"/>
+    <w:basedOn w:val="Normal"/>
+    <w:next w:val="TextBody"/>
+    <w:qFormat/>
+    <w:pPr>
+      <w:keepNext/>
+      <w:spacing w:before="240" w:after="120"/>
+    </w:pPr>
+    <w:rPr>
+      <w:rFonts w:ascii="Liberation Sans" w:hAnsi="Liberation Sans"/>
+      <w:sz w:val="28"/>
+      <w:szCs w:val="28"/>
+    </w:rPr>
+  </w:style>
+  <w:style w:type="paragraph" w:styleId="TextBody">
+    <w:name w:val="Body Text"/>
+    <w:basedOn w:val="Normal"/>
+    <w:pPr>
+      <w:spacing w:lineRule="auto" w:line="288" w:before="0" w:after="140"/>
+    </w:pPr>
+    <w:rPr/>
+  </w:style>
+  <w:style w:type="paragraph" w:styleId="List">
+    <w:name w:val="List"/>
+    <w:basedOn w:val="TextBody"/>
+    <w:pPr/>
+    <w:rPr/>
+  </w:style>
+  <w:style w:type="paragraph" w:styleId="Caption">
+    <w:name w:val="Caption"/>
+    <w:basedOn w:val="Normal"/>
+    <w:qFormat/>
+    <w:pPr>
+      <w:suppressLineNumbers/>
+      <w:spacing w:before="120" w:after="120"/>
+    </w:pPr>
+    <w:rPr>
+      <w:rFonts w:cs="Arial"/>
+      <w:i/>
+      <w:iCs/>
+      <w:sz w:val="24"/>
+      <w:szCs w:val="24"/>
+    </w:rPr>
+  </w:style>
+  <w:style w:type="paragraph" w:styleId="Index" w:customStyle="1">
+    <w:name w:val="Index"/>
+    <w:basedOn w:val="Normal"/>
+    <w:qFormat/>
+    <w:pPr>
+      <w:suppressLineNumbers/>
+    </w:pPr>
+    <w:rPr/>
+  </w:style>
+  <w:style w:type="paragraph" w:styleId="Caption1">
+    <w:name w:val="caption"/>
+    <w:basedOn w:val="Normal"/>
+    <w:qFormat/>
+    <w:pPr>
+      <w:suppressLineNumbers/>
+      <w:spacing w:before="120" w:after="120"/>
+    </w:pPr>
+    <w:rPr>
+      <w:i/>
+      <w:iCs/>
+    </w:rPr>
+  </w:style>
+  <w:style w:type="numbering" w:styleId="NoList" w:default="1">
+    <w:name w:val="No List"/>
+    <w:uiPriority w:val="99"/>
+    <w:semiHidden/>
+    <w:unhideWhenUsed/>
+    <w:qFormat/>
   </w:style>
   <w:style w:type="table" w:default="1" w:styleId="TableNormal">
     <w:name w:val="Normal Table"/>
@@ -481,59 +2209,6 @@
         <w:right w:w="108" w:type="dxa"/>
       </w:tblCellMar>
     </w:tblPr>
-  </w:style>
-  <w:style w:type="numbering" w:default="1" w:styleId="NoList">
-    <w:name w:val="No List"/>
-    <w:uiPriority w:val="99"/>
-    <w:semiHidden/>
-    <w:unhideWhenUsed/>
-  </w:style>
-  <w:style w:type="paragraph" w:customStyle="1" w:styleId="Heading">
-    <w:name w:val="Heading"/>
-    <w:basedOn w:val="Normal"/>
-    <w:next w:val="BodyText"/>
-    <w:qFormat/>
-    <w:pPr>
-      <w:keepNext/>
-      <w:spacing w:before="240" w:after="120"/>
-    </w:pPr>
-    <w:rPr>
-      <w:rFonts w:ascii="Liberation Sans" w:hAnsi="Liberation Sans"/>
-      <w:sz w:val="28"/>
-      <w:szCs w:val="28"/>
-    </w:rPr>
-  </w:style>
-  <w:style w:type="paragraph" w:styleId="BodyText">
-    <w:name w:val="Body Text"/>
-    <w:basedOn w:val="Normal"/>
-    <w:pPr>
-      <w:spacing w:after="140" w:line="288" w:lineRule="auto"/>
-    </w:pPr>
-  </w:style>
-  <w:style w:type="paragraph" w:styleId="List">
-    <w:name w:val="List"/>
-    <w:basedOn w:val="BodyText"/>
-  </w:style>
-  <w:style w:type="paragraph" w:styleId="Caption">
-    <w:name w:val="caption"/>
-    <w:basedOn w:val="Normal"/>
-    <w:qFormat/>
-    <w:pPr>
-      <w:suppressLineNumbers/>
-      <w:spacing w:before="120" w:after="120"/>
-    </w:pPr>
-    <w:rPr>
-      <w:i/>
-      <w:iCs/>
-    </w:rPr>
-  </w:style>
-  <w:style w:type="paragraph" w:customStyle="1" w:styleId="Index">
-    <w:name w:val="Index"/>
-    <w:basedOn w:val="Normal"/>
-    <w:qFormat/>
-    <w:pPr>
-      <w:suppressLineNumbers/>
-    </w:pPr>
   </w:style>
 </w:styles>
 </file>

</xml_diff>

<commit_message>
Changed ordering of microservices to reflect the order they'd actually be implemented in
</commit_message>
<xml_diff>
--- a/Assignment_2.docx
+++ b/Assignment_2.docx
@@ -161,11 +161,7 @@
       </w:pPr>
       <w:r>
         <w:rPr/>
-        <w:t xml:space="preserve">The full list of services, </w:t>
-      </w:r>
-      <w:r>
-        <w:rPr/>
-        <w:t>in our proposed order of implementation, is highlighted below:</w:t>
+        <w:t>The full list of services, in our proposed order of implementation, is highlighted below:</w:t>
       </w:r>
     </w:p>
     <w:p>
@@ -206,6 +202,329 @@
       </w:pPr>
       <w:r>
         <w:rPr/>
+        <w:t>Auxillary Tools</w:t>
+      </w:r>
+    </w:p>
+    <w:p>
+      <w:pPr>
+        <w:pStyle w:val="Normal"/>
+        <w:rPr/>
+      </w:pPr>
+      <w:r>
+        <w:rPr/>
+      </w:r>
+    </w:p>
+    <w:p>
+      <w:pPr>
+        <w:pStyle w:val="Normal"/>
+        <w:rPr/>
+      </w:pPr>
+      <w:r>
+        <w:rPr/>
+        <w:tab/>
+        <w:t>File Encryptor</w:t>
+      </w:r>
+    </w:p>
+    <w:p>
+      <w:pPr>
+        <w:pStyle w:val="Normal"/>
+        <w:rPr/>
+      </w:pPr>
+      <w:r>
+        <w:rPr/>
+        <w:tab/>
+        <w:t>File Decryptor</w:t>
+      </w:r>
+    </w:p>
+    <w:p>
+      <w:pPr>
+        <w:pStyle w:val="Normal"/>
+        <w:rPr/>
+      </w:pPr>
+      <w:r>
+        <w:rPr/>
+        <w:tab/>
+        <w:t>Send Manual Notification</w:t>
+      </w:r>
+    </w:p>
+    <w:p>
+      <w:pPr>
+        <w:pStyle w:val="Normal"/>
+        <w:rPr/>
+      </w:pPr>
+      <w:r>
+        <w:rPr/>
+        <w:tab/>
+        <w:tab/>
+        <w:t>-Severity assigner</w:t>
+      </w:r>
+    </w:p>
+    <w:p>
+      <w:pPr>
+        <w:pStyle w:val="Normal"/>
+        <w:rPr/>
+      </w:pPr>
+      <w:r>
+        <w:rPr/>
+        <w:tab/>
+        <w:tab/>
+        <w:tab/>
+        <w:t>-notification queue modifier</w:t>
+      </w:r>
+    </w:p>
+    <w:p>
+      <w:pPr>
+        <w:pStyle w:val="Normal"/>
+        <w:rPr/>
+      </w:pPr>
+      <w:r>
+        <w:rPr/>
+        <w:tab/>
+        <w:t>Send Auto Notification</w:t>
+      </w:r>
+    </w:p>
+    <w:p>
+      <w:pPr>
+        <w:pStyle w:val="Normal"/>
+        <w:rPr/>
+      </w:pPr>
+      <w:r>
+        <w:rPr/>
+        <w:tab/>
+        <w:tab/>
+        <w:t>-Get Current date</w:t>
+      </w:r>
+    </w:p>
+    <w:p>
+      <w:pPr>
+        <w:pStyle w:val="Normal"/>
+        <w:rPr/>
+      </w:pPr>
+      <w:r>
+        <w:rPr/>
+        <w:tab/>
+        <w:tab/>
+        <w:t>-Scan active projects for corresponding dates</w:t>
+      </w:r>
+    </w:p>
+    <w:p>
+      <w:pPr>
+        <w:pStyle w:val="Normal"/>
+        <w:rPr/>
+      </w:pPr>
+      <w:r>
+        <w:rPr/>
+        <w:tab/>
+        <w:tab/>
+        <w:t>-Severity assigner</w:t>
+      </w:r>
+    </w:p>
+    <w:p>
+      <w:pPr>
+        <w:pStyle w:val="Normal"/>
+        <w:rPr/>
+      </w:pPr>
+      <w:r>
+        <w:rPr/>
+        <w:tab/>
+        <w:tab/>
+        <w:t>-Notification queue modifier</w:t>
+      </w:r>
+    </w:p>
+    <w:p>
+      <w:pPr>
+        <w:pStyle w:val="Normal"/>
+        <w:rPr/>
+      </w:pPr>
+      <w:r>
+        <w:rPr/>
+        <w:tab/>
+        <w:t>Notification Sender</w:t>
+      </w:r>
+    </w:p>
+    <w:p>
+      <w:pPr>
+        <w:pStyle w:val="Normal"/>
+        <w:rPr/>
+      </w:pPr>
+      <w:r>
+        <w:rPr/>
+        <w:tab/>
+        <w:t>File Uploader</w:t>
+      </w:r>
+    </w:p>
+    <w:p>
+      <w:pPr>
+        <w:pStyle w:val="Normal"/>
+        <w:rPr/>
+      </w:pPr>
+      <w:r>
+        <w:rPr/>
+        <w:tab/>
+        <w:tab/>
+      </w:r>
+      <w:bookmarkStart w:id="1" w:name="__DdeLink__164_10078246681"/>
+      <w:bookmarkEnd w:id="1"/>
+      <w:r>
+        <w:rPr/>
+        <w:t>-Version History by date</w:t>
+      </w:r>
+    </w:p>
+    <w:p>
+      <w:pPr>
+        <w:pStyle w:val="Normal"/>
+        <w:rPr/>
+      </w:pPr>
+      <w:r>
+        <w:rPr/>
+        <w:tab/>
+        <w:tab/>
+        <w:t>-Update file version</w:t>
+      </w:r>
+    </w:p>
+    <w:p>
+      <w:pPr>
+        <w:pStyle w:val="Normal"/>
+        <w:rPr/>
+      </w:pPr>
+      <w:r>
+        <w:rPr/>
+        <w:tab/>
+        <w:t>File Downloader</w:t>
+      </w:r>
+    </w:p>
+    <w:p>
+      <w:pPr>
+        <w:pStyle w:val="Normal"/>
+        <w:rPr/>
+      </w:pPr>
+      <w:r>
+        <w:rPr/>
+        <w:tab/>
+        <w:tab/>
+        <w:t>-Version History by date</w:t>
+      </w:r>
+    </w:p>
+    <w:p>
+      <w:pPr>
+        <w:pStyle w:val="Normal"/>
+        <w:rPr/>
+      </w:pPr>
+      <w:r>
+        <w:rPr/>
+        <w:tab/>
+        <w:tab/>
+        <w:t>-Select specific file version</w:t>
+      </w:r>
+    </w:p>
+    <w:p>
+      <w:pPr>
+        <w:pStyle w:val="Normal"/>
+        <w:rPr/>
+      </w:pPr>
+      <w:r>
+        <w:rPr/>
+        <w:tab/>
+        <w:t>File Database Updater</w:t>
+      </w:r>
+    </w:p>
+    <w:p>
+      <w:pPr>
+        <w:pStyle w:val="Normal"/>
+        <w:rPr/>
+      </w:pPr>
+      <w:r>
+        <w:rPr/>
+        <w:tab/>
+        <w:t>File Database Accessor</w:t>
+      </w:r>
+    </w:p>
+    <w:p>
+      <w:pPr>
+        <w:pStyle w:val="Normal"/>
+        <w:rPr/>
+      </w:pPr>
+      <w:r>
+        <w:rPr/>
+        <w:tab/>
+        <w:t>Search within file (if text file)</w:t>
+      </w:r>
+    </w:p>
+    <w:p>
+      <w:pPr>
+        <w:pStyle w:val="Normal"/>
+        <w:rPr/>
+      </w:pPr>
+      <w:r>
+        <w:rPr/>
+        <w:tab/>
+        <w:t>Convert to microsoft project</w:t>
+      </w:r>
+    </w:p>
+    <w:p>
+      <w:pPr>
+        <w:pStyle w:val="Normal"/>
+        <w:rPr/>
+      </w:pPr>
+      <w:r>
+        <w:rPr/>
+        <w:tab/>
+        <w:tab/>
+        <w:t>-Convert each XML element individually</w:t>
+      </w:r>
+    </w:p>
+    <w:p>
+      <w:pPr>
+        <w:pStyle w:val="Normal"/>
+        <w:rPr/>
+      </w:pPr>
+      <w:r>
+        <w:rPr/>
+        <w:tab/>
+        <w:t>Decode from microsoft project</w:t>
+      </w:r>
+    </w:p>
+    <w:p>
+      <w:pPr>
+        <w:pStyle w:val="Normal"/>
+        <w:rPr/>
+      </w:pPr>
+      <w:r>
+        <w:rPr/>
+        <w:tab/>
+        <w:tab/>
+        <w:t>-Decode each XML element individually</w:t>
+      </w:r>
+    </w:p>
+    <w:p>
+      <w:pPr>
+        <w:pStyle w:val="Normal"/>
+        <w:rPr/>
+      </w:pPr>
+      <w:r>
+        <w:rPr/>
+        <w:tab/>
+        <w:t>Sync With microsoft project (do both)</w:t>
+      </w:r>
+    </w:p>
+    <w:p>
+      <w:pPr>
+        <w:pStyle w:val="Normal"/>
+        <w:rPr/>
+      </w:pPr>
+      <w:r>
+        <w:rPr/>
+      </w:r>
+    </w:p>
+    <w:p>
+      <w:pPr>
+        <w:pStyle w:val="Normal"/>
+        <w:rPr/>
+      </w:pPr>
+      <w:bookmarkStart w:id="2" w:name="__DdeLink__353_158556459"/>
+      <w:bookmarkEnd w:id="2"/>
+      <w:r>
+        <w:rPr/>
         <w:t>Formatters for Frontend</w:t>
       </w:r>
     </w:p>
@@ -634,6 +953,9 @@
         <w:pStyle w:val="Normal"/>
         <w:rPr/>
       </w:pPr>
+      <w:bookmarkStart w:id="3" w:name="__DdeLink__353_158556459"/>
+      <w:bookmarkStart w:id="4" w:name="__DdeLink__353_158556459"/>
+      <w:bookmarkEnd w:id="4"/>
       <w:r>
         <w:rPr/>
       </w:r>
@@ -1222,318 +1544,6 @@
       </w:pPr>
       <w:r>
         <w:rPr/>
-      </w:r>
-    </w:p>
-    <w:p>
-      <w:pPr>
-        <w:pStyle w:val="Normal"/>
-        <w:rPr/>
-      </w:pPr>
-      <w:r>
-        <w:rPr/>
-        <w:t>Auxillary Tools</w:t>
-      </w:r>
-    </w:p>
-    <w:p>
-      <w:pPr>
-        <w:pStyle w:val="Normal"/>
-        <w:rPr/>
-      </w:pPr>
-      <w:r>
-        <w:rPr/>
-      </w:r>
-    </w:p>
-    <w:p>
-      <w:pPr>
-        <w:pStyle w:val="Normal"/>
-        <w:rPr/>
-      </w:pPr>
-      <w:r>
-        <w:rPr/>
-        <w:tab/>
-        <w:t>File Encryptor</w:t>
-      </w:r>
-    </w:p>
-    <w:p>
-      <w:pPr>
-        <w:pStyle w:val="Normal"/>
-        <w:rPr/>
-      </w:pPr>
-      <w:r>
-        <w:rPr/>
-        <w:tab/>
-        <w:t>File Decryptor</w:t>
-      </w:r>
-    </w:p>
-    <w:p>
-      <w:pPr>
-        <w:pStyle w:val="Normal"/>
-        <w:rPr/>
-      </w:pPr>
-      <w:r>
-        <w:rPr/>
-        <w:tab/>
-        <w:t>Send Manual Notification</w:t>
-      </w:r>
-    </w:p>
-    <w:p>
-      <w:pPr>
-        <w:pStyle w:val="Normal"/>
-        <w:rPr/>
-      </w:pPr>
-      <w:r>
-        <w:rPr/>
-        <w:tab/>
-        <w:tab/>
-        <w:t>-Severity assigner</w:t>
-      </w:r>
-    </w:p>
-    <w:p>
-      <w:pPr>
-        <w:pStyle w:val="Normal"/>
-        <w:rPr/>
-      </w:pPr>
-      <w:r>
-        <w:rPr/>
-        <w:tab/>
-        <w:tab/>
-        <w:tab/>
-        <w:t>-notification queue modifier</w:t>
-      </w:r>
-    </w:p>
-    <w:p>
-      <w:pPr>
-        <w:pStyle w:val="Normal"/>
-        <w:rPr/>
-      </w:pPr>
-      <w:r>
-        <w:rPr/>
-        <w:tab/>
-        <w:t>Send Auto Notification</w:t>
-      </w:r>
-    </w:p>
-    <w:p>
-      <w:pPr>
-        <w:pStyle w:val="Normal"/>
-        <w:rPr/>
-      </w:pPr>
-      <w:r>
-        <w:rPr/>
-        <w:tab/>
-        <w:tab/>
-        <w:t>-Get Current date</w:t>
-      </w:r>
-    </w:p>
-    <w:p>
-      <w:pPr>
-        <w:pStyle w:val="Normal"/>
-        <w:rPr/>
-      </w:pPr>
-      <w:r>
-        <w:rPr/>
-        <w:tab/>
-        <w:tab/>
-        <w:t>-Scan active projects for corresponding dates</w:t>
-      </w:r>
-    </w:p>
-    <w:p>
-      <w:pPr>
-        <w:pStyle w:val="Normal"/>
-        <w:rPr/>
-      </w:pPr>
-      <w:r>
-        <w:rPr/>
-        <w:tab/>
-        <w:tab/>
-        <w:t>-Severity assigner</w:t>
-      </w:r>
-    </w:p>
-    <w:p>
-      <w:pPr>
-        <w:pStyle w:val="Normal"/>
-        <w:rPr/>
-      </w:pPr>
-      <w:r>
-        <w:rPr/>
-        <w:tab/>
-        <w:tab/>
-        <w:t>-Notification queue modifier</w:t>
-      </w:r>
-    </w:p>
-    <w:p>
-      <w:pPr>
-        <w:pStyle w:val="Normal"/>
-        <w:rPr/>
-      </w:pPr>
-      <w:r>
-        <w:rPr/>
-        <w:tab/>
-        <w:t>Notification Sender</w:t>
-      </w:r>
-    </w:p>
-    <w:p>
-      <w:pPr>
-        <w:pStyle w:val="Normal"/>
-        <w:rPr/>
-      </w:pPr>
-      <w:r>
-        <w:rPr/>
-        <w:tab/>
-        <w:t>File Uploader</w:t>
-      </w:r>
-    </w:p>
-    <w:p>
-      <w:pPr>
-        <w:pStyle w:val="Normal"/>
-        <w:rPr/>
-      </w:pPr>
-      <w:r>
-        <w:rPr/>
-        <w:tab/>
-        <w:tab/>
-      </w:r>
-      <w:bookmarkStart w:id="1" w:name="__DdeLink__164_1007824668"/>
-      <w:bookmarkEnd w:id="1"/>
-      <w:r>
-        <w:rPr/>
-        <w:t>-Version History by date</w:t>
-      </w:r>
-    </w:p>
-    <w:p>
-      <w:pPr>
-        <w:pStyle w:val="Normal"/>
-        <w:rPr/>
-      </w:pPr>
-      <w:r>
-        <w:rPr/>
-        <w:tab/>
-        <w:tab/>
-        <w:t>-Update file version</w:t>
-      </w:r>
-    </w:p>
-    <w:p>
-      <w:pPr>
-        <w:pStyle w:val="Normal"/>
-        <w:rPr/>
-      </w:pPr>
-      <w:r>
-        <w:rPr/>
-        <w:tab/>
-        <w:t>File Downloader</w:t>
-      </w:r>
-    </w:p>
-    <w:p>
-      <w:pPr>
-        <w:pStyle w:val="Normal"/>
-        <w:rPr/>
-      </w:pPr>
-      <w:r>
-        <w:rPr/>
-        <w:tab/>
-        <w:tab/>
-        <w:t>-Version History by date</w:t>
-      </w:r>
-    </w:p>
-    <w:p>
-      <w:pPr>
-        <w:pStyle w:val="Normal"/>
-        <w:rPr/>
-      </w:pPr>
-      <w:r>
-        <w:rPr/>
-        <w:tab/>
-        <w:tab/>
-        <w:t>-Select specific file version</w:t>
-      </w:r>
-    </w:p>
-    <w:p>
-      <w:pPr>
-        <w:pStyle w:val="Normal"/>
-        <w:rPr/>
-      </w:pPr>
-      <w:r>
-        <w:rPr/>
-        <w:tab/>
-        <w:t>File Database Updater</w:t>
-      </w:r>
-    </w:p>
-    <w:p>
-      <w:pPr>
-        <w:pStyle w:val="Normal"/>
-        <w:rPr/>
-      </w:pPr>
-      <w:r>
-        <w:rPr/>
-        <w:tab/>
-        <w:t>File Database Accessor</w:t>
-      </w:r>
-    </w:p>
-    <w:p>
-      <w:pPr>
-        <w:pStyle w:val="Normal"/>
-        <w:rPr/>
-      </w:pPr>
-      <w:r>
-        <w:rPr/>
-        <w:tab/>
-        <w:t>Search within file (if text file)</w:t>
-      </w:r>
-    </w:p>
-    <w:p>
-      <w:pPr>
-        <w:pStyle w:val="Normal"/>
-        <w:rPr/>
-      </w:pPr>
-      <w:r>
-        <w:rPr/>
-        <w:tab/>
-        <w:t>Convert to microsoft project</w:t>
-      </w:r>
-    </w:p>
-    <w:p>
-      <w:pPr>
-        <w:pStyle w:val="Normal"/>
-        <w:rPr/>
-      </w:pPr>
-      <w:r>
-        <w:rPr/>
-        <w:tab/>
-        <w:tab/>
-        <w:t>-Convert each XML element individually</w:t>
-      </w:r>
-    </w:p>
-    <w:p>
-      <w:pPr>
-        <w:pStyle w:val="Normal"/>
-        <w:rPr/>
-      </w:pPr>
-      <w:r>
-        <w:rPr/>
-        <w:tab/>
-        <w:t>Decode from microsoft project</w:t>
-      </w:r>
-    </w:p>
-    <w:p>
-      <w:pPr>
-        <w:pStyle w:val="Normal"/>
-        <w:rPr/>
-      </w:pPr>
-      <w:r>
-        <w:rPr/>
-        <w:tab/>
-        <w:tab/>
-        <w:t>-Decode each XML element individually</w:t>
-      </w:r>
-    </w:p>
-    <w:p>
-      <w:pPr>
-        <w:pStyle w:val="Normal"/>
-        <w:rPr/>
-      </w:pPr>
-      <w:r>
-        <w:rPr/>
-        <w:tab/>
-        <w:t>Sync With microsoft project (do both)</w:t>
       </w:r>
     </w:p>
     <w:p>

</xml_diff>

<commit_message>
Added sample write-up for file encryption/decryption services
</commit_message>
<xml_diff>
--- a/Assignment_2.docx
+++ b/Assignment_2.docx
@@ -94,10 +94,17 @@
       <w:pPr>
         <w:pStyle w:val="Normal"/>
         <w:jc w:val="left"/>
-        <w:rPr/>
-      </w:pPr>
-      <w:r>
-        <w:rPr/>
+        <w:rPr>
+          <w:b/>
+          <w:b/>
+          <w:bCs/>
+        </w:rPr>
+      </w:pPr>
+      <w:r>
+        <w:rPr>
+          <w:b/>
+          <w:bCs/>
+        </w:rPr>
         <w:t>Introduction:</w:t>
       </w:r>
     </w:p>
@@ -105,10 +112,17 @@
       <w:pPr>
         <w:pStyle w:val="Normal"/>
         <w:jc w:val="left"/>
-        <w:rPr/>
-      </w:pPr>
-      <w:r>
-        <w:rPr/>
+        <w:rPr>
+          <w:b/>
+          <w:b/>
+          <w:bCs/>
+        </w:rPr>
+      </w:pPr>
+      <w:r>
+        <w:rPr>
+          <w:b/>
+          <w:bCs/>
+        </w:rPr>
       </w:r>
     </w:p>
     <w:p>
@@ -177,50 +191,85 @@
     <w:p>
       <w:pPr>
         <w:pStyle w:val="Normal"/>
-        <w:rPr/>
+        <w:rPr>
+          <w:b/>
+          <w:b/>
+          <w:bCs/>
+        </w:rPr>
       </w:pPr>
       <w:bookmarkStart w:id="0" w:name="_GoBack"/>
       <w:bookmarkEnd w:id="0"/>
       <w:r>
-        <w:rPr/>
+        <w:rPr>
+          <w:b/>
+          <w:bCs/>
+        </w:rPr>
         <w:t>Microservices:</w:t>
       </w:r>
     </w:p>
     <w:p>
       <w:pPr>
         <w:pStyle w:val="Normal"/>
-        <w:rPr/>
-      </w:pPr>
-      <w:r>
-        <w:rPr/>
-      </w:r>
-    </w:p>
-    <w:p>
-      <w:pPr>
-        <w:pStyle w:val="Normal"/>
-        <w:rPr/>
-      </w:pPr>
-      <w:r>
-        <w:rPr/>
+        <w:rPr>
+          <w:b/>
+          <w:b/>
+          <w:bCs/>
+        </w:rPr>
+      </w:pPr>
+      <w:r>
+        <w:rPr>
+          <w:b/>
+          <w:bCs/>
+        </w:rPr>
+      </w:r>
+    </w:p>
+    <w:p>
+      <w:pPr>
+        <w:pStyle w:val="Normal"/>
+        <w:rPr>
+          <w:b/>
+          <w:b/>
+          <w:bCs/>
+        </w:rPr>
+      </w:pPr>
+      <w:r>
+        <w:rPr>
+          <w:b/>
+          <w:bCs/>
+        </w:rPr>
         <w:t>Auxillary Tools</w:t>
       </w:r>
     </w:p>
     <w:p>
       <w:pPr>
         <w:pStyle w:val="Normal"/>
-        <w:rPr/>
-      </w:pPr>
-      <w:r>
-        <w:rPr/>
-      </w:r>
-    </w:p>
-    <w:p>
-      <w:pPr>
-        <w:pStyle w:val="Normal"/>
-        <w:rPr/>
-      </w:pPr>
-      <w:r>
-        <w:rPr/>
+        <w:rPr>
+          <w:b/>
+          <w:b/>
+          <w:bCs/>
+        </w:rPr>
+      </w:pPr>
+      <w:r>
+        <w:rPr>
+          <w:b/>
+          <w:bCs/>
+        </w:rPr>
+      </w:r>
+    </w:p>
+    <w:p>
+      <w:pPr>
+        <w:pStyle w:val="Normal"/>
+        <w:rPr>
+          <w:b/>
+          <w:b/>
+          <w:bCs/>
+        </w:rPr>
+      </w:pPr>
+      <w:r>
+        <w:rPr>
+          <w:b/>
+          <w:bCs/>
+        </w:rPr>
         <w:tab/>
         <w:t>File Encryptor</w:t>
       </w:r>
@@ -228,10 +277,17 @@
     <w:p>
       <w:pPr>
         <w:pStyle w:val="Normal"/>
-        <w:rPr/>
-      </w:pPr>
-      <w:r>
-        <w:rPr/>
+        <w:rPr>
+          <w:b/>
+          <w:b/>
+          <w:bCs/>
+        </w:rPr>
+      </w:pPr>
+      <w:r>
+        <w:rPr>
+          <w:b/>
+          <w:bCs/>
+        </w:rPr>
         <w:tab/>
         <w:t>File Decryptor</w:t>
       </w:r>
@@ -239,10 +295,112 @@
     <w:p>
       <w:pPr>
         <w:pStyle w:val="Normal"/>
-        <w:rPr/>
-      </w:pPr>
-      <w:r>
-        <w:rPr/>
+        <w:rPr>
+          <w:b/>
+          <w:b/>
+          <w:bCs/>
+        </w:rPr>
+      </w:pPr>
+      <w:r>
+        <w:rPr>
+          <w:b/>
+          <w:bCs/>
+        </w:rPr>
+        <w:tab/>
+        <w:tab/>
+      </w:r>
+      <w:r>
+        <w:rPr>
+          <w:b w:val="false"/>
+          <w:bCs w:val="false"/>
+        </w:rPr>
+        <w:t xml:space="preserve">Inputs: File </w:t>
+      </w:r>
+      <w:r>
+        <w:rPr>
+          <w:b w:val="false"/>
+          <w:bCs w:val="false"/>
+        </w:rPr>
+        <w:t>to encrypt/decrypted</w:t>
+      </w:r>
+    </w:p>
+    <w:p>
+      <w:pPr>
+        <w:pStyle w:val="Normal"/>
+        <w:rPr>
+          <w:b/>
+          <w:b/>
+          <w:bCs/>
+        </w:rPr>
+      </w:pPr>
+      <w:r>
+        <w:rPr>
+          <w:b w:val="false"/>
+          <w:bCs w:val="false"/>
+        </w:rPr>
+        <w:tab/>
+        <w:tab/>
+        <w:t>Outputs: processed file</w:t>
+      </w:r>
+    </w:p>
+    <w:p>
+      <w:pPr>
+        <w:pStyle w:val="Normal"/>
+        <w:rPr>
+          <w:b/>
+          <w:b/>
+          <w:bCs/>
+        </w:rPr>
+      </w:pPr>
+      <w:r>
+        <w:rPr>
+          <w:b w:val="false"/>
+          <w:bCs w:val="false"/>
+        </w:rPr>
+        <w:tab/>
+        <w:tab/>
+        <w:t xml:space="preserve">Summary: This pair of services, very simply, accepts a file and transforms it by </w:t>
+        <w:tab/>
+        <w:tab/>
+        <w:tab/>
+        <w:tab/>
+        <w:t>encryption or decryption.</w:t>
+      </w:r>
+    </w:p>
+    <w:p>
+      <w:pPr>
+        <w:pStyle w:val="Normal"/>
+        <w:rPr/>
+      </w:pPr>
+      <w:r>
+        <w:rPr/>
+        <w:tab/>
+        <w:tab/>
+      </w:r>
+    </w:p>
+    <w:p>
+      <w:pPr>
+        <w:pStyle w:val="Normal"/>
+        <w:rPr/>
+      </w:pPr>
+      <w:r>
+        <w:rPr/>
+      </w:r>
+    </w:p>
+    <w:p>
+      <w:pPr>
+        <w:pStyle w:val="Normal"/>
+        <w:rPr>
+          <w:b/>
+          <w:b/>
+          <w:bCs/>
+        </w:rPr>
+      </w:pPr>
+      <w:r>
+        <w:rPr>
+          <w:b/>
+          <w:bCs/>
+        </w:rPr>
         <w:tab/>
         <w:t>Send Manual Notification</w:t>
       </w:r>
@@ -250,10 +408,17 @@
     <w:p>
       <w:pPr>
         <w:pStyle w:val="Normal"/>
-        <w:rPr/>
-      </w:pPr>
-      <w:r>
-        <w:rPr/>
+        <w:rPr>
+          <w:b/>
+          <w:b/>
+          <w:bCs/>
+        </w:rPr>
+      </w:pPr>
+      <w:r>
+        <w:rPr>
+          <w:b/>
+          <w:bCs/>
+        </w:rPr>
         <w:tab/>
         <w:tab/>
         <w:t>-Severity assigner</w:t>
@@ -262,10 +427,17 @@
     <w:p>
       <w:pPr>
         <w:pStyle w:val="Normal"/>
-        <w:rPr/>
-      </w:pPr>
-      <w:r>
-        <w:rPr/>
+        <w:rPr>
+          <w:b/>
+          <w:b/>
+          <w:bCs/>
+        </w:rPr>
+      </w:pPr>
+      <w:r>
+        <w:rPr>
+          <w:b/>
+          <w:bCs/>
+        </w:rPr>
         <w:tab/>
         <w:tab/>
         <w:tab/>
@@ -275,10 +447,17 @@
     <w:p>
       <w:pPr>
         <w:pStyle w:val="Normal"/>
-        <w:rPr/>
-      </w:pPr>
-      <w:r>
-        <w:rPr/>
+        <w:rPr>
+          <w:b/>
+          <w:b/>
+          <w:bCs/>
+        </w:rPr>
+      </w:pPr>
+      <w:r>
+        <w:rPr>
+          <w:b/>
+          <w:bCs/>
+        </w:rPr>
         <w:tab/>
         <w:t>Send Auto Notification</w:t>
       </w:r>
@@ -286,10 +465,17 @@
     <w:p>
       <w:pPr>
         <w:pStyle w:val="Normal"/>
-        <w:rPr/>
-      </w:pPr>
-      <w:r>
-        <w:rPr/>
+        <w:rPr>
+          <w:b/>
+          <w:b/>
+          <w:bCs/>
+        </w:rPr>
+      </w:pPr>
+      <w:r>
+        <w:rPr>
+          <w:b/>
+          <w:bCs/>
+        </w:rPr>
         <w:tab/>
         <w:tab/>
         <w:t>-Get Current date</w:t>
@@ -298,10 +484,17 @@
     <w:p>
       <w:pPr>
         <w:pStyle w:val="Normal"/>
-        <w:rPr/>
-      </w:pPr>
-      <w:r>
-        <w:rPr/>
+        <w:rPr>
+          <w:b/>
+          <w:b/>
+          <w:bCs/>
+        </w:rPr>
+      </w:pPr>
+      <w:r>
+        <w:rPr>
+          <w:b/>
+          <w:bCs/>
+        </w:rPr>
         <w:tab/>
         <w:tab/>
         <w:t>-Scan active projects for corresponding dates</w:t>
@@ -310,10 +503,17 @@
     <w:p>
       <w:pPr>
         <w:pStyle w:val="Normal"/>
-        <w:rPr/>
-      </w:pPr>
-      <w:r>
-        <w:rPr/>
+        <w:rPr>
+          <w:b/>
+          <w:b/>
+          <w:bCs/>
+        </w:rPr>
+      </w:pPr>
+      <w:r>
+        <w:rPr>
+          <w:b/>
+          <w:bCs/>
+        </w:rPr>
         <w:tab/>
         <w:tab/>
         <w:t>-Severity assigner</w:t>
@@ -322,10 +522,17 @@
     <w:p>
       <w:pPr>
         <w:pStyle w:val="Normal"/>
-        <w:rPr/>
-      </w:pPr>
-      <w:r>
-        <w:rPr/>
+        <w:rPr>
+          <w:b/>
+          <w:b/>
+          <w:bCs/>
+        </w:rPr>
+      </w:pPr>
+      <w:r>
+        <w:rPr>
+          <w:b/>
+          <w:bCs/>
+        </w:rPr>
         <w:tab/>
         <w:tab/>
         <w:t>-Notification queue modifier</w:t>
@@ -334,10 +541,17 @@
     <w:p>
       <w:pPr>
         <w:pStyle w:val="Normal"/>
-        <w:rPr/>
-      </w:pPr>
-      <w:r>
-        <w:rPr/>
+        <w:rPr>
+          <w:b/>
+          <w:b/>
+          <w:bCs/>
+        </w:rPr>
+      </w:pPr>
+      <w:r>
+        <w:rPr>
+          <w:b/>
+          <w:bCs/>
+        </w:rPr>
         <w:tab/>
         <w:t>Notification Sender</w:t>
       </w:r>
@@ -345,10 +559,17 @@
     <w:p>
       <w:pPr>
         <w:pStyle w:val="Normal"/>
-        <w:rPr/>
-      </w:pPr>
-      <w:r>
-        <w:rPr/>
+        <w:rPr>
+          <w:b/>
+          <w:b/>
+          <w:bCs/>
+        </w:rPr>
+      </w:pPr>
+      <w:r>
+        <w:rPr>
+          <w:b/>
+          <w:bCs/>
+        </w:rPr>
         <w:tab/>
         <w:t>File Uploader</w:t>
       </w:r>
@@ -356,27 +577,44 @@
     <w:p>
       <w:pPr>
         <w:pStyle w:val="Normal"/>
-        <w:rPr/>
-      </w:pPr>
-      <w:r>
-        <w:rPr/>
+        <w:rPr>
+          <w:b/>
+          <w:b/>
+          <w:bCs/>
+        </w:rPr>
+      </w:pPr>
+      <w:r>
+        <w:rPr>
+          <w:b/>
+          <w:bCs/>
+        </w:rPr>
         <w:tab/>
         <w:tab/>
       </w:r>
       <w:bookmarkStart w:id="1" w:name="__DdeLink__164_10078246681"/>
       <w:bookmarkEnd w:id="1"/>
       <w:r>
-        <w:rPr/>
+        <w:rPr>
+          <w:b/>
+          <w:bCs/>
+        </w:rPr>
         <w:t>-Version History by date</w:t>
       </w:r>
     </w:p>
     <w:p>
       <w:pPr>
         <w:pStyle w:val="Normal"/>
-        <w:rPr/>
-      </w:pPr>
-      <w:r>
-        <w:rPr/>
+        <w:rPr>
+          <w:b/>
+          <w:b/>
+          <w:bCs/>
+        </w:rPr>
+      </w:pPr>
+      <w:r>
+        <w:rPr>
+          <w:b/>
+          <w:bCs/>
+        </w:rPr>
         <w:tab/>
         <w:tab/>
         <w:t>-Update file version</w:t>
@@ -385,10 +623,17 @@
     <w:p>
       <w:pPr>
         <w:pStyle w:val="Normal"/>
-        <w:rPr/>
-      </w:pPr>
-      <w:r>
-        <w:rPr/>
+        <w:rPr>
+          <w:b/>
+          <w:b/>
+          <w:bCs/>
+        </w:rPr>
+      </w:pPr>
+      <w:r>
+        <w:rPr>
+          <w:b/>
+          <w:bCs/>
+        </w:rPr>
         <w:tab/>
         <w:t>File Downloader</w:t>
       </w:r>
@@ -396,10 +641,17 @@
     <w:p>
       <w:pPr>
         <w:pStyle w:val="Normal"/>
-        <w:rPr/>
-      </w:pPr>
-      <w:r>
-        <w:rPr/>
+        <w:rPr>
+          <w:b/>
+          <w:b/>
+          <w:bCs/>
+        </w:rPr>
+      </w:pPr>
+      <w:r>
+        <w:rPr>
+          <w:b/>
+          <w:bCs/>
+        </w:rPr>
         <w:tab/>
         <w:tab/>
         <w:t>-Version History by date</w:t>
@@ -408,10 +660,17 @@
     <w:p>
       <w:pPr>
         <w:pStyle w:val="Normal"/>
-        <w:rPr/>
-      </w:pPr>
-      <w:r>
-        <w:rPr/>
+        <w:rPr>
+          <w:b/>
+          <w:b/>
+          <w:bCs/>
+        </w:rPr>
+      </w:pPr>
+      <w:r>
+        <w:rPr>
+          <w:b/>
+          <w:bCs/>
+        </w:rPr>
         <w:tab/>
         <w:tab/>
         <w:t>-Select specific file version</w:t>
@@ -420,10 +679,17 @@
     <w:p>
       <w:pPr>
         <w:pStyle w:val="Normal"/>
-        <w:rPr/>
-      </w:pPr>
-      <w:r>
-        <w:rPr/>
+        <w:rPr>
+          <w:b/>
+          <w:b/>
+          <w:bCs/>
+        </w:rPr>
+      </w:pPr>
+      <w:r>
+        <w:rPr>
+          <w:b/>
+          <w:bCs/>
+        </w:rPr>
         <w:tab/>
         <w:t>File Database Updater</w:t>
       </w:r>
@@ -431,10 +697,17 @@
     <w:p>
       <w:pPr>
         <w:pStyle w:val="Normal"/>
-        <w:rPr/>
-      </w:pPr>
-      <w:r>
-        <w:rPr/>
+        <w:rPr>
+          <w:b/>
+          <w:b/>
+          <w:bCs/>
+        </w:rPr>
+      </w:pPr>
+      <w:r>
+        <w:rPr>
+          <w:b/>
+          <w:bCs/>
+        </w:rPr>
         <w:tab/>
         <w:t>File Database Accessor</w:t>
       </w:r>
@@ -442,10 +715,17 @@
     <w:p>
       <w:pPr>
         <w:pStyle w:val="Normal"/>
-        <w:rPr/>
-      </w:pPr>
-      <w:r>
-        <w:rPr/>
+        <w:rPr>
+          <w:b/>
+          <w:b/>
+          <w:bCs/>
+        </w:rPr>
+      </w:pPr>
+      <w:r>
+        <w:rPr>
+          <w:b/>
+          <w:bCs/>
+        </w:rPr>
         <w:tab/>
         <w:t>Search within file (if text file)</w:t>
       </w:r>
@@ -453,10 +733,17 @@
     <w:p>
       <w:pPr>
         <w:pStyle w:val="Normal"/>
-        <w:rPr/>
-      </w:pPr>
-      <w:r>
-        <w:rPr/>
+        <w:rPr>
+          <w:b/>
+          <w:b/>
+          <w:bCs/>
+        </w:rPr>
+      </w:pPr>
+      <w:r>
+        <w:rPr>
+          <w:b/>
+          <w:bCs/>
+        </w:rPr>
         <w:tab/>
         <w:t>Convert to microsoft project</w:t>
       </w:r>
@@ -464,10 +751,17 @@
     <w:p>
       <w:pPr>
         <w:pStyle w:val="Normal"/>
-        <w:rPr/>
-      </w:pPr>
-      <w:r>
-        <w:rPr/>
+        <w:rPr>
+          <w:b/>
+          <w:b/>
+          <w:bCs/>
+        </w:rPr>
+      </w:pPr>
+      <w:r>
+        <w:rPr>
+          <w:b/>
+          <w:bCs/>
+        </w:rPr>
         <w:tab/>
         <w:tab/>
         <w:t>-Convert each XML element individually</w:t>
@@ -476,10 +770,17 @@
     <w:p>
       <w:pPr>
         <w:pStyle w:val="Normal"/>
-        <w:rPr/>
-      </w:pPr>
-      <w:r>
-        <w:rPr/>
+        <w:rPr>
+          <w:b/>
+          <w:b/>
+          <w:bCs/>
+        </w:rPr>
+      </w:pPr>
+      <w:r>
+        <w:rPr>
+          <w:b/>
+          <w:bCs/>
+        </w:rPr>
         <w:tab/>
         <w:t>Decode from microsoft project</w:t>
       </w:r>
@@ -487,10 +788,17 @@
     <w:p>
       <w:pPr>
         <w:pStyle w:val="Normal"/>
-        <w:rPr/>
-      </w:pPr>
-      <w:r>
-        <w:rPr/>
+        <w:rPr>
+          <w:b/>
+          <w:b/>
+          <w:bCs/>
+        </w:rPr>
+      </w:pPr>
+      <w:r>
+        <w:rPr>
+          <w:b/>
+          <w:bCs/>
+        </w:rPr>
         <w:tab/>
         <w:tab/>
         <w:t>-Decode each XML element individually</w:t>
@@ -499,10 +807,17 @@
     <w:p>
       <w:pPr>
         <w:pStyle w:val="Normal"/>
-        <w:rPr/>
-      </w:pPr>
-      <w:r>
-        <w:rPr/>
+        <w:rPr>
+          <w:b/>
+          <w:b/>
+          <w:bCs/>
+        </w:rPr>
+      </w:pPr>
+      <w:r>
+        <w:rPr>
+          <w:b/>
+          <w:bCs/>
+        </w:rPr>
         <w:tab/>
         <w:t>Sync With microsoft project (do both)</w:t>
       </w:r>
@@ -510,40 +825,66 @@
     <w:p>
       <w:pPr>
         <w:pStyle w:val="Normal"/>
-        <w:rPr/>
-      </w:pPr>
-      <w:r>
-        <w:rPr/>
-      </w:r>
-    </w:p>
-    <w:p>
-      <w:pPr>
-        <w:pStyle w:val="Normal"/>
-        <w:rPr/>
-      </w:pPr>
-      <w:bookmarkStart w:id="2" w:name="__DdeLink__353_158556459"/>
-      <w:bookmarkEnd w:id="2"/>
-      <w:r>
-        <w:rPr/>
+        <w:rPr>
+          <w:b/>
+          <w:b/>
+          <w:bCs/>
+        </w:rPr>
+      </w:pPr>
+      <w:r>
+        <w:rPr>
+          <w:b/>
+          <w:bCs/>
+        </w:rPr>
+      </w:r>
+    </w:p>
+    <w:p>
+      <w:pPr>
+        <w:pStyle w:val="Normal"/>
+        <w:rPr>
+          <w:b/>
+          <w:b/>
+          <w:bCs/>
+        </w:rPr>
+      </w:pPr>
+      <w:r>
+        <w:rPr>
+          <w:b/>
+          <w:bCs/>
+        </w:rPr>
         <w:t>Formatters for Frontend</w:t>
       </w:r>
     </w:p>
     <w:p>
       <w:pPr>
         <w:pStyle w:val="Normal"/>
-        <w:rPr/>
-      </w:pPr>
-      <w:r>
-        <w:rPr/>
-      </w:r>
-    </w:p>
-    <w:p>
-      <w:pPr>
-        <w:pStyle w:val="Normal"/>
-        <w:rPr/>
-      </w:pPr>
-      <w:r>
-        <w:rPr/>
+        <w:rPr>
+          <w:b/>
+          <w:b/>
+          <w:bCs/>
+        </w:rPr>
+      </w:pPr>
+      <w:r>
+        <w:rPr>
+          <w:b/>
+          <w:bCs/>
+        </w:rPr>
+      </w:r>
+    </w:p>
+    <w:p>
+      <w:pPr>
+        <w:pStyle w:val="Normal"/>
+        <w:rPr>
+          <w:b/>
+          <w:b/>
+          <w:bCs/>
+        </w:rPr>
+      </w:pPr>
+      <w:r>
+        <w:rPr>
+          <w:b/>
+          <w:bCs/>
+        </w:rPr>
         <w:tab/>
         <w:t>Social Feed View</w:t>
       </w:r>
@@ -551,10 +892,17 @@
     <w:p>
       <w:pPr>
         <w:pStyle w:val="Normal"/>
-        <w:rPr/>
-      </w:pPr>
-      <w:r>
-        <w:rPr/>
+        <w:rPr>
+          <w:b/>
+          <w:b/>
+          <w:bCs/>
+        </w:rPr>
+      </w:pPr>
+      <w:r>
+        <w:rPr>
+          <w:b/>
+          <w:bCs/>
+        </w:rPr>
         <w:tab/>
         <w:tab/>
         <w:t>-Recent Project Summarizer</w:t>
@@ -563,10 +911,17 @@
     <w:p>
       <w:pPr>
         <w:pStyle w:val="Normal"/>
-        <w:rPr/>
-      </w:pPr>
-      <w:r>
-        <w:rPr/>
+        <w:rPr>
+          <w:b/>
+          <w:b/>
+          <w:bCs/>
+        </w:rPr>
+      </w:pPr>
+      <w:r>
+        <w:rPr>
+          <w:b/>
+          <w:bCs/>
+        </w:rPr>
         <w:tab/>
         <w:tab/>
         <w:tab/>
@@ -576,10 +931,17 @@
     <w:p>
       <w:pPr>
         <w:pStyle w:val="Normal"/>
-        <w:rPr/>
-      </w:pPr>
-      <w:r>
-        <w:rPr/>
+        <w:rPr>
+          <w:b/>
+          <w:b/>
+          <w:bCs/>
+        </w:rPr>
+      </w:pPr>
+      <w:r>
+        <w:rPr>
+          <w:b/>
+          <w:bCs/>
+        </w:rPr>
         <w:tab/>
         <w:tab/>
         <w:tab/>
@@ -590,10 +952,17 @@
     <w:p>
       <w:pPr>
         <w:pStyle w:val="Normal"/>
-        <w:rPr/>
-      </w:pPr>
-      <w:r>
-        <w:rPr/>
+        <w:rPr>
+          <w:b/>
+          <w:b/>
+          <w:bCs/>
+        </w:rPr>
+      </w:pPr>
+      <w:r>
+        <w:rPr>
+          <w:b/>
+          <w:bCs/>
+        </w:rPr>
         <w:tab/>
         <w:tab/>
         <w:t>-Recent Chain of messages from message app</w:t>
@@ -602,19 +971,33 @@
     <w:p>
       <w:pPr>
         <w:pStyle w:val="Normal"/>
-        <w:rPr/>
-      </w:pPr>
-      <w:r>
-        <w:rPr/>
-      </w:r>
-    </w:p>
-    <w:p>
-      <w:pPr>
-        <w:pStyle w:val="Normal"/>
-        <w:rPr/>
-      </w:pPr>
-      <w:r>
-        <w:rPr/>
+        <w:rPr>
+          <w:b/>
+          <w:b/>
+          <w:bCs/>
+        </w:rPr>
+      </w:pPr>
+      <w:r>
+        <w:rPr>
+          <w:b/>
+          <w:bCs/>
+        </w:rPr>
+      </w:r>
+    </w:p>
+    <w:p>
+      <w:pPr>
+        <w:pStyle w:val="Normal"/>
+        <w:rPr>
+          <w:b/>
+          <w:b/>
+          <w:bCs/>
+        </w:rPr>
+      </w:pPr>
+      <w:r>
+        <w:rPr>
+          <w:b/>
+          <w:bCs/>
+        </w:rPr>
         <w:tab/>
         <w:t>Process Authoring</w:t>
       </w:r>
@@ -622,19 +1005,33 @@
     <w:p>
       <w:pPr>
         <w:pStyle w:val="Normal"/>
-        <w:rPr/>
-      </w:pPr>
-      <w:r>
-        <w:rPr/>
-      </w:r>
-    </w:p>
-    <w:p>
-      <w:pPr>
-        <w:pStyle w:val="Normal"/>
-        <w:rPr/>
-      </w:pPr>
-      <w:r>
-        <w:rPr/>
+        <w:rPr>
+          <w:b/>
+          <w:b/>
+          <w:bCs/>
+        </w:rPr>
+      </w:pPr>
+      <w:r>
+        <w:rPr>
+          <w:b/>
+          <w:bCs/>
+        </w:rPr>
+      </w:r>
+    </w:p>
+    <w:p>
+      <w:pPr>
+        <w:pStyle w:val="Normal"/>
+        <w:rPr>
+          <w:b/>
+          <w:b/>
+          <w:bCs/>
+        </w:rPr>
+      </w:pPr>
+      <w:r>
+        <w:rPr>
+          <w:b/>
+          <w:bCs/>
+        </w:rPr>
         <w:tab/>
         <w:tab/>
         <w:t xml:space="preserve">-Create Project UI (see core data, we need one UI service for each of the main categories </w:t>
@@ -647,19 +1044,33 @@
     <w:p>
       <w:pPr>
         <w:pStyle w:val="Normal"/>
-        <w:rPr/>
-      </w:pPr>
-      <w:r>
-        <w:rPr/>
-      </w:r>
-    </w:p>
-    <w:p>
-      <w:pPr>
-        <w:pStyle w:val="Normal"/>
-        <w:rPr/>
-      </w:pPr>
-      <w:r>
-        <w:rPr/>
+        <w:rPr>
+          <w:b/>
+          <w:b/>
+          <w:bCs/>
+        </w:rPr>
+      </w:pPr>
+      <w:r>
+        <w:rPr>
+          <w:b/>
+          <w:bCs/>
+        </w:rPr>
+      </w:r>
+    </w:p>
+    <w:p>
+      <w:pPr>
+        <w:pStyle w:val="Normal"/>
+        <w:rPr>
+          <w:b/>
+          <w:b/>
+          <w:bCs/>
+        </w:rPr>
+      </w:pPr>
+      <w:r>
+        <w:rPr>
+          <w:b/>
+          <w:bCs/>
+        </w:rPr>
         <w:tab/>
         <w:t>Process Execution</w:t>
       </w:r>
@@ -667,21 +1078,35 @@
     <w:p>
       <w:pPr>
         <w:pStyle w:val="Normal"/>
-        <w:rPr/>
-      </w:pPr>
-      <w:r>
-        <w:rPr/>
-        <w:tab/>
-        <w:tab/>
-      </w:r>
-    </w:p>
-    <w:p>
-      <w:pPr>
-        <w:pStyle w:val="Normal"/>
-        <w:rPr/>
-      </w:pPr>
-      <w:r>
-        <w:rPr/>
+        <w:rPr>
+          <w:b/>
+          <w:b/>
+          <w:bCs/>
+        </w:rPr>
+      </w:pPr>
+      <w:r>
+        <w:rPr>
+          <w:b/>
+          <w:bCs/>
+        </w:rPr>
+        <w:tab/>
+        <w:tab/>
+      </w:r>
+    </w:p>
+    <w:p>
+      <w:pPr>
+        <w:pStyle w:val="Normal"/>
+        <w:rPr>
+          <w:b/>
+          <w:b/>
+          <w:bCs/>
+        </w:rPr>
+      </w:pPr>
+      <w:r>
+        <w:rPr>
+          <w:b/>
+          <w:bCs/>
+        </w:rPr>
         <w:tab/>
         <w:tab/>
         <w:t>-Display Status for project elements</w:t>
@@ -690,10 +1115,17 @@
     <w:p>
       <w:pPr>
         <w:pStyle w:val="Normal"/>
-        <w:rPr/>
-      </w:pPr>
-      <w:r>
-        <w:rPr/>
+        <w:rPr>
+          <w:b/>
+          <w:b/>
+          <w:bCs/>
+        </w:rPr>
+      </w:pPr>
+      <w:r>
+        <w:rPr>
+          <w:b/>
+          <w:bCs/>
+        </w:rPr>
         <w:tab/>
         <w:tab/>
         <w:tab/>
@@ -703,10 +1135,17 @@
     <w:p>
       <w:pPr>
         <w:pStyle w:val="Normal"/>
-        <w:rPr/>
-      </w:pPr>
-      <w:r>
-        <w:rPr/>
+        <w:rPr>
+          <w:b/>
+          <w:b/>
+          <w:bCs/>
+        </w:rPr>
+      </w:pPr>
+      <w:r>
+        <w:rPr>
+          <w:b/>
+          <w:bCs/>
+        </w:rPr>
         <w:tab/>
         <w:tab/>
         <w:tab/>
@@ -717,10 +1156,17 @@
     <w:p>
       <w:pPr>
         <w:pStyle w:val="Normal"/>
-        <w:rPr/>
-      </w:pPr>
-      <w:r>
-        <w:rPr/>
+        <w:rPr>
+          <w:b/>
+          <w:b/>
+          <w:bCs/>
+        </w:rPr>
+      </w:pPr>
+      <w:r>
+        <w:rPr>
+          <w:b/>
+          <w:bCs/>
+        </w:rPr>
         <w:tab/>
         <w:tab/>
         <w:t>-Update Project UI (see core data)</w:t>
@@ -729,10 +1175,17 @@
     <w:p>
       <w:pPr>
         <w:pStyle w:val="Normal"/>
-        <w:rPr/>
-      </w:pPr>
-      <w:r>
-        <w:rPr/>
+        <w:rPr>
+          <w:b/>
+          <w:b/>
+          <w:bCs/>
+        </w:rPr>
+      </w:pPr>
+      <w:r>
+        <w:rPr>
+          <w:b/>
+          <w:bCs/>
+        </w:rPr>
         <w:tab/>
         <w:tab/>
         <w:tab/>
@@ -742,10 +1195,17 @@
     <w:p>
       <w:pPr>
         <w:pStyle w:val="Normal"/>
-        <w:rPr/>
-      </w:pPr>
-      <w:r>
-        <w:rPr/>
+        <w:rPr>
+          <w:b/>
+          <w:b/>
+          <w:bCs/>
+        </w:rPr>
+      </w:pPr>
+      <w:r>
+        <w:rPr>
+          <w:b/>
+          <w:bCs/>
+        </w:rPr>
         <w:tab/>
         <w:tab/>
         <w:tab/>
@@ -756,19 +1216,33 @@
     <w:p>
       <w:pPr>
         <w:pStyle w:val="Normal"/>
-        <w:rPr/>
-      </w:pPr>
-      <w:r>
-        <w:rPr/>
-      </w:r>
-    </w:p>
-    <w:p>
-      <w:pPr>
-        <w:pStyle w:val="Normal"/>
-        <w:rPr/>
-      </w:pPr>
-      <w:r>
-        <w:rPr/>
+        <w:rPr>
+          <w:b/>
+          <w:b/>
+          <w:bCs/>
+        </w:rPr>
+      </w:pPr>
+      <w:r>
+        <w:rPr>
+          <w:b/>
+          <w:bCs/>
+        </w:rPr>
+      </w:r>
+    </w:p>
+    <w:p>
+      <w:pPr>
+        <w:pStyle w:val="Normal"/>
+        <w:rPr>
+          <w:b/>
+          <w:b/>
+          <w:bCs/>
+        </w:rPr>
+      </w:pPr>
+      <w:r>
+        <w:rPr>
+          <w:b/>
+          <w:bCs/>
+        </w:rPr>
         <w:tab/>
         <w:t>Message App</w:t>
       </w:r>
@@ -776,10 +1250,17 @@
     <w:p>
       <w:pPr>
         <w:pStyle w:val="Normal"/>
-        <w:rPr/>
-      </w:pPr>
-      <w:r>
-        <w:rPr/>
+        <w:rPr>
+          <w:b/>
+          <w:b/>
+          <w:bCs/>
+        </w:rPr>
+      </w:pPr>
+      <w:r>
+        <w:rPr>
+          <w:b/>
+          <w:bCs/>
+        </w:rPr>
         <w:tab/>
         <w:tab/>
         <w:t>-Get Messages</w:t>
@@ -788,10 +1269,17 @@
     <w:p>
       <w:pPr>
         <w:pStyle w:val="Normal"/>
-        <w:rPr/>
-      </w:pPr>
-      <w:r>
-        <w:rPr/>
+        <w:rPr>
+          <w:b/>
+          <w:b/>
+          <w:bCs/>
+        </w:rPr>
+      </w:pPr>
+      <w:r>
+        <w:rPr>
+          <w:b/>
+          <w:bCs/>
+        </w:rPr>
         <w:tab/>
         <w:tab/>
         <w:tab/>
@@ -801,10 +1289,17 @@
     <w:p>
       <w:pPr>
         <w:pStyle w:val="Normal"/>
-        <w:rPr/>
-      </w:pPr>
-      <w:r>
-        <w:rPr/>
+        <w:rPr>
+          <w:b/>
+          <w:b/>
+          <w:bCs/>
+        </w:rPr>
+      </w:pPr>
+      <w:r>
+        <w:rPr>
+          <w:b/>
+          <w:bCs/>
+        </w:rPr>
         <w:tab/>
         <w:tab/>
         <w:tab/>
@@ -814,10 +1309,17 @@
     <w:p>
       <w:pPr>
         <w:pStyle w:val="Normal"/>
-        <w:rPr/>
-      </w:pPr>
-      <w:r>
-        <w:rPr/>
+        <w:rPr>
+          <w:b/>
+          <w:b/>
+          <w:bCs/>
+        </w:rPr>
+      </w:pPr>
+      <w:r>
+        <w:rPr>
+          <w:b/>
+          <w:bCs/>
+        </w:rPr>
         <w:tab/>
         <w:tab/>
         <w:tab/>
@@ -828,10 +1330,17 @@
     <w:p>
       <w:pPr>
         <w:pStyle w:val="Normal"/>
-        <w:rPr/>
-      </w:pPr>
-      <w:r>
-        <w:rPr/>
+        <w:rPr>
+          <w:b/>
+          <w:b/>
+          <w:bCs/>
+        </w:rPr>
+      </w:pPr>
+      <w:r>
+        <w:rPr>
+          <w:b/>
+          <w:bCs/>
+        </w:rPr>
         <w:tab/>
         <w:tab/>
         <w:tab/>
@@ -841,10 +1350,17 @@
     <w:p>
       <w:pPr>
         <w:pStyle w:val="Normal"/>
-        <w:rPr/>
-      </w:pPr>
-      <w:r>
-        <w:rPr/>
+        <w:rPr>
+          <w:b/>
+          <w:b/>
+          <w:bCs/>
+        </w:rPr>
+      </w:pPr>
+      <w:r>
+        <w:rPr>
+          <w:b/>
+          <w:bCs/>
+        </w:rPr>
         <w:tab/>
         <w:tab/>
         <w:t>-Send Messages</w:t>
@@ -853,10 +1369,17 @@
     <w:p>
       <w:pPr>
         <w:pStyle w:val="Normal"/>
-        <w:rPr/>
-      </w:pPr>
-      <w:r>
-        <w:rPr/>
+        <w:rPr>
+          <w:b/>
+          <w:b/>
+          <w:bCs/>
+        </w:rPr>
+      </w:pPr>
+      <w:r>
+        <w:rPr>
+          <w:b/>
+          <w:bCs/>
+        </w:rPr>
         <w:tab/>
         <w:tab/>
         <w:tab/>
@@ -866,10 +1389,17 @@
     <w:p>
       <w:pPr>
         <w:pStyle w:val="Normal"/>
-        <w:rPr/>
-      </w:pPr>
-      <w:r>
-        <w:rPr/>
+        <w:rPr>
+          <w:b/>
+          <w:b/>
+          <w:bCs/>
+        </w:rPr>
+      </w:pPr>
+      <w:r>
+        <w:rPr>
+          <w:b/>
+          <w:bCs/>
+        </w:rPr>
         <w:tab/>
         <w:tab/>
         <w:tab/>
@@ -879,10 +1409,17 @@
     <w:p>
       <w:pPr>
         <w:pStyle w:val="Normal"/>
-        <w:rPr/>
-      </w:pPr>
-      <w:r>
-        <w:rPr/>
+        <w:rPr>
+          <w:b/>
+          <w:b/>
+          <w:bCs/>
+        </w:rPr>
+      </w:pPr>
+      <w:r>
+        <w:rPr>
+          <w:b/>
+          <w:bCs/>
+        </w:rPr>
         <w:tab/>
         <w:tab/>
         <w:tab/>
@@ -893,10 +1430,17 @@
     <w:p>
       <w:pPr>
         <w:pStyle w:val="Normal"/>
-        <w:rPr/>
-      </w:pPr>
-      <w:r>
-        <w:rPr/>
+        <w:rPr>
+          <w:b/>
+          <w:b/>
+          <w:bCs/>
+        </w:rPr>
+      </w:pPr>
+      <w:r>
+        <w:rPr>
+          <w:b/>
+          <w:bCs/>
+        </w:rPr>
         <w:tab/>
         <w:tab/>
         <w:tab/>
@@ -906,19 +1450,33 @@
     <w:p>
       <w:pPr>
         <w:pStyle w:val="Normal"/>
-        <w:rPr/>
-      </w:pPr>
-      <w:r>
-        <w:rPr/>
-      </w:r>
-    </w:p>
-    <w:p>
-      <w:pPr>
-        <w:pStyle w:val="Normal"/>
-        <w:rPr/>
-      </w:pPr>
-      <w:r>
-        <w:rPr/>
+        <w:rPr>
+          <w:b/>
+          <w:b/>
+          <w:bCs/>
+        </w:rPr>
+      </w:pPr>
+      <w:r>
+        <w:rPr>
+          <w:b/>
+          <w:bCs/>
+        </w:rPr>
+      </w:r>
+    </w:p>
+    <w:p>
+      <w:pPr>
+        <w:pStyle w:val="Normal"/>
+        <w:rPr>
+          <w:b/>
+          <w:b/>
+          <w:bCs/>
+        </w:rPr>
+      </w:pPr>
+      <w:r>
+        <w:rPr>
+          <w:b/>
+          <w:bCs/>
+        </w:rPr>
         <w:tab/>
         <w:t>Dashboard</w:t>
       </w:r>
@@ -926,10 +1484,17 @@
     <w:p>
       <w:pPr>
         <w:pStyle w:val="Normal"/>
-        <w:rPr/>
-      </w:pPr>
-      <w:r>
-        <w:rPr/>
+        <w:rPr>
+          <w:b/>
+          <w:b/>
+          <w:bCs/>
+        </w:rPr>
+      </w:pPr>
+      <w:r>
+        <w:rPr>
+          <w:b/>
+          <w:bCs/>
+        </w:rPr>
         <w:tab/>
         <w:tab/>
         <w:t>-Project Summarizer</w:t>
@@ -938,10 +1503,17 @@
     <w:p>
       <w:pPr>
         <w:pStyle w:val="Normal"/>
-        <w:rPr/>
-      </w:pPr>
-      <w:r>
-        <w:rPr/>
+        <w:rPr>
+          <w:b/>
+          <w:b/>
+          <w:bCs/>
+        </w:rPr>
+      </w:pPr>
+      <w:r>
+        <w:rPr>
+          <w:b/>
+          <w:bCs/>
+        </w:rPr>
         <w:tab/>
         <w:tab/>
         <w:tab/>
@@ -951,41 +1523,66 @@
     <w:p>
       <w:pPr>
         <w:pStyle w:val="Normal"/>
-        <w:rPr/>
-      </w:pPr>
-      <w:bookmarkStart w:id="3" w:name="__DdeLink__353_158556459"/>
-      <w:bookmarkStart w:id="4" w:name="__DdeLink__353_158556459"/>
-      <w:bookmarkEnd w:id="4"/>
-      <w:r>
-        <w:rPr/>
-      </w:r>
-    </w:p>
-    <w:p>
-      <w:pPr>
-        <w:pStyle w:val="Normal"/>
-        <w:rPr/>
-      </w:pPr>
-      <w:r>
-        <w:rPr/>
+        <w:rPr>
+          <w:b/>
+          <w:b/>
+          <w:bCs/>
+        </w:rPr>
+      </w:pPr>
+      <w:r>
+        <w:rPr>
+          <w:b/>
+          <w:bCs/>
+        </w:rPr>
+      </w:r>
+    </w:p>
+    <w:p>
+      <w:pPr>
+        <w:pStyle w:val="Normal"/>
+        <w:rPr>
+          <w:b/>
+          <w:b/>
+          <w:bCs/>
+        </w:rPr>
+      </w:pPr>
+      <w:r>
+        <w:rPr>
+          <w:b/>
+          <w:bCs/>
+        </w:rPr>
         <w:t>Core Data</w:t>
       </w:r>
     </w:p>
     <w:p>
       <w:pPr>
         <w:pStyle w:val="Normal"/>
-        <w:rPr/>
-      </w:pPr>
-      <w:r>
-        <w:rPr/>
-      </w:r>
-    </w:p>
-    <w:p>
-      <w:pPr>
-        <w:pStyle w:val="Normal"/>
-        <w:rPr/>
-      </w:pPr>
-      <w:r>
-        <w:rPr/>
+        <w:rPr>
+          <w:b/>
+          <w:b/>
+          <w:bCs/>
+        </w:rPr>
+      </w:pPr>
+      <w:r>
+        <w:rPr>
+          <w:b/>
+          <w:bCs/>
+        </w:rPr>
+      </w:r>
+    </w:p>
+    <w:p>
+      <w:pPr>
+        <w:pStyle w:val="Normal"/>
+        <w:rPr>
+          <w:b/>
+          <w:b/>
+          <w:bCs/>
+        </w:rPr>
+      </w:pPr>
+      <w:r>
+        <w:rPr>
+          <w:b/>
+          <w:bCs/>
+        </w:rPr>
         <w:tab/>
         <w:t>Roles</w:t>
       </w:r>
@@ -993,10 +1590,17 @@
     <w:p>
       <w:pPr>
         <w:pStyle w:val="Normal"/>
-        <w:rPr/>
-      </w:pPr>
-      <w:r>
-        <w:rPr/>
+        <w:rPr>
+          <w:b/>
+          <w:b/>
+          <w:bCs/>
+        </w:rPr>
+      </w:pPr>
+      <w:r>
+        <w:rPr>
+          <w:b/>
+          <w:bCs/>
+        </w:rPr>
         <w:tab/>
         <w:tab/>
         <w:t>-Role Determiner (Accepts Project Element, User)</w:t>
@@ -1005,10 +1609,17 @@
     <w:p>
       <w:pPr>
         <w:pStyle w:val="Normal"/>
-        <w:rPr/>
-      </w:pPr>
-      <w:r>
-        <w:rPr/>
+        <w:rPr>
+          <w:b/>
+          <w:b/>
+          <w:bCs/>
+        </w:rPr>
+      </w:pPr>
+      <w:r>
+        <w:rPr>
+          <w:b/>
+          <w:bCs/>
+        </w:rPr>
         <w:tab/>
         <w:tab/>
         <w:t>-Role Modifiers</w:t>
@@ -1017,10 +1628,17 @@
     <w:p>
       <w:pPr>
         <w:pStyle w:val="Normal"/>
-        <w:rPr/>
-      </w:pPr>
-      <w:r>
-        <w:rPr/>
+        <w:rPr>
+          <w:b/>
+          <w:b/>
+          <w:bCs/>
+        </w:rPr>
+      </w:pPr>
+      <w:r>
+        <w:rPr>
+          <w:b/>
+          <w:bCs/>
+        </w:rPr>
         <w:tab/>
         <w:tab/>
         <w:tab/>
@@ -1030,10 +1648,17 @@
     <w:p>
       <w:pPr>
         <w:pStyle w:val="Normal"/>
-        <w:rPr/>
-      </w:pPr>
-      <w:r>
-        <w:rPr/>
+        <w:rPr>
+          <w:b/>
+          <w:b/>
+          <w:bCs/>
+        </w:rPr>
+      </w:pPr>
+      <w:r>
+        <w:rPr>
+          <w:b/>
+          <w:bCs/>
+        </w:rPr>
         <w:tab/>
         <w:tab/>
         <w:tab/>
@@ -1043,10 +1668,17 @@
     <w:p>
       <w:pPr>
         <w:pStyle w:val="Normal"/>
-        <w:rPr/>
-      </w:pPr>
-      <w:r>
-        <w:rPr/>
+        <w:rPr>
+          <w:b/>
+          <w:b/>
+          <w:bCs/>
+        </w:rPr>
+      </w:pPr>
+      <w:r>
+        <w:rPr>
+          <w:b/>
+          <w:bCs/>
+        </w:rPr>
         <w:tab/>
         <w:tab/>
         <w:tab/>
@@ -1056,10 +1688,17 @@
     <w:p>
       <w:pPr>
         <w:pStyle w:val="Normal"/>
-        <w:rPr/>
-      </w:pPr>
-      <w:r>
-        <w:rPr/>
+        <w:rPr>
+          <w:b/>
+          <w:b/>
+          <w:bCs/>
+        </w:rPr>
+      </w:pPr>
+      <w:r>
+        <w:rPr>
+          <w:b/>
+          <w:bCs/>
+        </w:rPr>
         <w:tab/>
         <w:t>Version Verification</w:t>
       </w:r>
@@ -1067,10 +1706,17 @@
     <w:p>
       <w:pPr>
         <w:pStyle w:val="Normal"/>
-        <w:rPr/>
-      </w:pPr>
-      <w:r>
-        <w:rPr/>
+        <w:rPr>
+          <w:b/>
+          <w:b/>
+          <w:bCs/>
+        </w:rPr>
+      </w:pPr>
+      <w:r>
+        <w:rPr>
+          <w:b/>
+          <w:bCs/>
+        </w:rPr>
         <w:tab/>
         <w:tab/>
         <w:t>-Major Version</w:t>
@@ -1079,10 +1725,17 @@
     <w:p>
       <w:pPr>
         <w:pStyle w:val="Normal"/>
-        <w:rPr/>
-      </w:pPr>
-      <w:r>
-        <w:rPr/>
+        <w:rPr>
+          <w:b/>
+          <w:b/>
+          <w:bCs/>
+        </w:rPr>
+      </w:pPr>
+      <w:r>
+        <w:rPr>
+          <w:b/>
+          <w:bCs/>
+        </w:rPr>
         <w:tab/>
         <w:tab/>
         <w:t>-Minor Version</w:t>
@@ -1091,10 +1744,17 @@
     <w:p>
       <w:pPr>
         <w:pStyle w:val="Normal"/>
-        <w:rPr/>
-      </w:pPr>
-      <w:r>
-        <w:rPr/>
+        <w:rPr>
+          <w:b/>
+          <w:b/>
+          <w:bCs/>
+        </w:rPr>
+      </w:pPr>
+      <w:r>
+        <w:rPr>
+          <w:b/>
+          <w:bCs/>
+        </w:rPr>
         <w:tab/>
         <w:tab/>
         <w:t>-Validate Project</w:t>
@@ -1103,10 +1763,17 @@
     <w:p>
       <w:pPr>
         <w:pStyle w:val="Normal"/>
-        <w:rPr/>
-      </w:pPr>
-      <w:r>
-        <w:rPr/>
+        <w:rPr>
+          <w:b/>
+          <w:b/>
+          <w:bCs/>
+        </w:rPr>
+      </w:pPr>
+      <w:r>
+        <w:rPr>
+          <w:b/>
+          <w:bCs/>
+        </w:rPr>
         <w:tab/>
         <w:tab/>
         <w:tab/>
@@ -1116,10 +1783,17 @@
     <w:p>
       <w:pPr>
         <w:pStyle w:val="Normal"/>
-        <w:rPr/>
-      </w:pPr>
-      <w:r>
-        <w:rPr/>
+        <w:rPr>
+          <w:b/>
+          <w:b/>
+          <w:bCs/>
+        </w:rPr>
+      </w:pPr>
+      <w:r>
+        <w:rPr>
+          <w:b/>
+          <w:bCs/>
+        </w:rPr>
         <w:tab/>
         <w:tab/>
         <w:tab/>
@@ -1129,19 +1803,33 @@
     <w:p>
       <w:pPr>
         <w:pStyle w:val="Normal"/>
-        <w:rPr/>
-      </w:pPr>
-      <w:r>
-        <w:rPr/>
-      </w:r>
-    </w:p>
-    <w:p>
-      <w:pPr>
-        <w:pStyle w:val="Normal"/>
-        <w:rPr/>
-      </w:pPr>
-      <w:r>
-        <w:rPr/>
+        <w:rPr>
+          <w:b/>
+          <w:b/>
+          <w:bCs/>
+        </w:rPr>
+      </w:pPr>
+      <w:r>
+        <w:rPr>
+          <w:b/>
+          <w:bCs/>
+        </w:rPr>
+      </w:r>
+    </w:p>
+    <w:p>
+      <w:pPr>
+        <w:pStyle w:val="Normal"/>
+        <w:rPr>
+          <w:b/>
+          <w:b/>
+          <w:bCs/>
+        </w:rPr>
+      </w:pPr>
+      <w:r>
+        <w:rPr>
+          <w:b/>
+          <w:bCs/>
+        </w:rPr>
         <w:tab/>
         <w:t>Project Data (access, update, delete, create, construct XML for each)</w:t>
       </w:r>
@@ -1149,10 +1837,17 @@
     <w:p>
       <w:pPr>
         <w:pStyle w:val="Normal"/>
-        <w:rPr/>
-      </w:pPr>
-      <w:r>
-        <w:rPr/>
+        <w:rPr>
+          <w:b/>
+          <w:b/>
+          <w:bCs/>
+        </w:rPr>
+      </w:pPr>
+      <w:r>
+        <w:rPr>
+          <w:b/>
+          <w:bCs/>
+        </w:rPr>
         <w:tab/>
         <w:tab/>
         <w:t>-Project</w:t>
@@ -1161,10 +1856,17 @@
     <w:p>
       <w:pPr>
         <w:pStyle w:val="Normal"/>
-        <w:rPr/>
-      </w:pPr>
-      <w:r>
-        <w:rPr/>
+        <w:rPr>
+          <w:b/>
+          <w:b/>
+          <w:bCs/>
+        </w:rPr>
+      </w:pPr>
+      <w:r>
+        <w:rPr>
+          <w:b/>
+          <w:bCs/>
+        </w:rPr>
         <w:tab/>
         <w:tab/>
         <w:t>-Process</w:t>
@@ -1173,10 +1875,17 @@
     <w:p>
       <w:pPr>
         <w:pStyle w:val="Normal"/>
-        <w:rPr/>
-      </w:pPr>
-      <w:r>
-        <w:rPr/>
+        <w:rPr>
+          <w:b/>
+          <w:b/>
+          <w:bCs/>
+        </w:rPr>
+      </w:pPr>
+      <w:r>
+        <w:rPr>
+          <w:b/>
+          <w:bCs/>
+        </w:rPr>
         <w:tab/>
         <w:tab/>
         <w:t>-Stage</w:t>
@@ -1185,10 +1894,17 @@
     <w:p>
       <w:pPr>
         <w:pStyle w:val="Normal"/>
-        <w:rPr/>
-      </w:pPr>
-      <w:r>
-        <w:rPr/>
+        <w:rPr>
+          <w:b/>
+          <w:b/>
+          <w:bCs/>
+        </w:rPr>
+      </w:pPr>
+      <w:r>
+        <w:rPr>
+          <w:b/>
+          <w:bCs/>
+        </w:rPr>
         <w:tab/>
         <w:tab/>
         <w:t>-Box</w:t>
@@ -1197,10 +1913,17 @@
     <w:p>
       <w:pPr>
         <w:pStyle w:val="Normal"/>
-        <w:rPr/>
-      </w:pPr>
-      <w:r>
-        <w:rPr/>
+        <w:rPr>
+          <w:b/>
+          <w:b/>
+          <w:bCs/>
+        </w:rPr>
+      </w:pPr>
+      <w:r>
+        <w:rPr>
+          <w:b/>
+          <w:bCs/>
+        </w:rPr>
         <w:tab/>
         <w:tab/>
         <w:t>-Step</w:t>
@@ -1209,10 +1932,17 @@
     <w:p>
       <w:pPr>
         <w:pStyle w:val="Normal"/>
-        <w:rPr/>
-      </w:pPr>
-      <w:r>
-        <w:rPr/>
+        <w:rPr>
+          <w:b/>
+          <w:b/>
+          <w:bCs/>
+        </w:rPr>
+      </w:pPr>
+      <w:r>
+        <w:rPr>
+          <w:b/>
+          <w:bCs/>
+        </w:rPr>
         <w:tab/>
         <w:tab/>
         <w:t>-Infinite chain of substeps</w:t>
@@ -1221,10 +1951,17 @@
     <w:p>
       <w:pPr>
         <w:pStyle w:val="Normal"/>
-        <w:rPr/>
-      </w:pPr>
-      <w:r>
-        <w:rPr/>
+        <w:rPr>
+          <w:b/>
+          <w:b/>
+          <w:bCs/>
+        </w:rPr>
+      </w:pPr>
+      <w:r>
+        <w:rPr>
+          <w:b/>
+          <w:bCs/>
+        </w:rPr>
         <w:tab/>
         <w:tab/>
         <w:t>-Data looks like:</w:t>
@@ -1233,14 +1970,41 @@
     <w:p>
       <w:pPr>
         <w:pStyle w:val="Normal"/>
-        <w:rPr/>
-      </w:pPr>
-      <w:r>
-        <w:rPr/>
-        <w:tab/>
-        <w:tab/>
-        <w:tab/>
-        <w:t xml:space="preserve">Database ID / String ID / Fields as needed / Status / start date / duration / link to </w:t>
+        <w:rPr>
+          <w:b/>
+          <w:b/>
+          <w:bCs/>
+        </w:rPr>
+      </w:pPr>
+      <w:r>
+        <w:rPr>
+          <w:b/>
+          <w:bCs/>
+        </w:rPr>
+        <w:tab/>
+        <w:tab/>
+        <w:tab/>
+        <w:t xml:space="preserve">Database ID / String ID / Fields as needed / Status / start date / duration / </w:t>
+        <w:tab/>
+        <w:tab/>
+        <w:tab/>
+        <w:tab/>
+        <w:tab/>
+        <w:tab/>
+        <w:tab/>
+        <w:tab/>
+        <w:tab/>
+        <w:tab/>
+        <w:tab/>
+        <w:tab/>
+        <w:tab/>
+        <w:tab/>
+        <w:t>link to</w:t>
+        <w:tab/>
+        <w:tab/>
+        <w:tab/>
+        <w:tab/>
+        <w:tab/>
         <w:tab/>
         <w:tab/>
         <w:tab/>
@@ -1276,10 +2040,17 @@
     <w:p>
       <w:pPr>
         <w:pStyle w:val="Normal"/>
-        <w:rPr/>
-      </w:pPr>
-      <w:r>
-        <w:rPr/>
+        <w:rPr>
+          <w:b/>
+          <w:b/>
+          <w:bCs/>
+        </w:rPr>
+      </w:pPr>
+      <w:r>
+        <w:rPr>
+          <w:b/>
+          <w:bCs/>
+        </w:rPr>
         <w:tab/>
         <w:tab/>
         <w:t>-Get Issues for element (for the severities user wants)</w:t>
@@ -1288,10 +2059,17 @@
     <w:p>
       <w:pPr>
         <w:pStyle w:val="Normal"/>
-        <w:rPr/>
-      </w:pPr>
-      <w:r>
-        <w:rPr/>
+        <w:rPr>
+          <w:b/>
+          <w:b/>
+          <w:bCs/>
+        </w:rPr>
+      </w:pPr>
+      <w:r>
+        <w:rPr>
+          <w:b/>
+          <w:bCs/>
+        </w:rPr>
         <w:tab/>
         <w:tab/>
         <w:tab/>
@@ -1301,10 +2079,17 @@
     <w:p>
       <w:pPr>
         <w:pStyle w:val="Normal"/>
-        <w:rPr/>
-      </w:pPr>
-      <w:r>
-        <w:rPr/>
+        <w:rPr>
+          <w:b/>
+          <w:b/>
+          <w:bCs/>
+        </w:rPr>
+      </w:pPr>
+      <w:r>
+        <w:rPr>
+          <w:b/>
+          <w:bCs/>
+        </w:rPr>
         <w:tab/>
         <w:tab/>
         <w:t>-Determine end date for element (using duration and start date)</w:t>
@@ -1313,10 +2098,17 @@
     <w:p>
       <w:pPr>
         <w:pStyle w:val="Normal"/>
-        <w:rPr/>
-      </w:pPr>
-      <w:r>
-        <w:rPr/>
+        <w:rPr>
+          <w:b/>
+          <w:b/>
+          <w:bCs/>
+        </w:rPr>
+      </w:pPr>
+      <w:r>
+        <w:rPr>
+          <w:b/>
+          <w:bCs/>
+        </w:rPr>
         <w:tab/>
         <w:tab/>
         <w:t>-XML Translation per element</w:t>
@@ -1325,10 +2117,17 @@
     <w:p>
       <w:pPr>
         <w:pStyle w:val="Normal"/>
-        <w:rPr/>
-      </w:pPr>
-      <w:r>
-        <w:rPr/>
+        <w:rPr>
+          <w:b/>
+          <w:b/>
+          <w:bCs/>
+        </w:rPr>
+      </w:pPr>
+      <w:r>
+        <w:rPr>
+          <w:b/>
+          <w:bCs/>
+        </w:rPr>
         <w:tab/>
         <w:tab/>
         <w:t>-Children per element</w:t>
@@ -1337,10 +2136,17 @@
     <w:p>
       <w:pPr>
         <w:pStyle w:val="Normal"/>
-        <w:rPr/>
-      </w:pPr>
-      <w:r>
-        <w:rPr/>
+        <w:rPr>
+          <w:b/>
+          <w:b/>
+          <w:bCs/>
+        </w:rPr>
+      </w:pPr>
+      <w:r>
+        <w:rPr>
+          <w:b/>
+          <w:bCs/>
+        </w:rPr>
         <w:tab/>
         <w:tab/>
         <w:t>-Attached Files Per Element</w:t>
@@ -1349,10 +2155,17 @@
     <w:p>
       <w:pPr>
         <w:pStyle w:val="Normal"/>
-        <w:rPr/>
-      </w:pPr>
-      <w:r>
-        <w:rPr/>
+        <w:rPr>
+          <w:b/>
+          <w:b/>
+          <w:bCs/>
+        </w:rPr>
+      </w:pPr>
+      <w:r>
+        <w:rPr>
+          <w:b/>
+          <w:bCs/>
+        </w:rPr>
         <w:tab/>
         <w:tab/>
         <w:t>-Import from template (one service per main element)</w:t>
@@ -1361,10 +2174,17 @@
     <w:p>
       <w:pPr>
         <w:pStyle w:val="Normal"/>
-        <w:rPr/>
-      </w:pPr>
-      <w:r>
-        <w:rPr/>
+        <w:rPr>
+          <w:b/>
+          <w:b/>
+          <w:bCs/>
+        </w:rPr>
+      </w:pPr>
+      <w:r>
+        <w:rPr>
+          <w:b/>
+          <w:bCs/>
+        </w:rPr>
         <w:tab/>
         <w:tab/>
         <w:tab/>
@@ -1374,10 +2194,17 @@
     <w:p>
       <w:pPr>
         <w:pStyle w:val="Normal"/>
-        <w:rPr/>
-      </w:pPr>
-      <w:r>
-        <w:rPr/>
+        <w:rPr>
+          <w:b/>
+          <w:b/>
+          <w:bCs/>
+        </w:rPr>
+      </w:pPr>
+      <w:r>
+        <w:rPr>
+          <w:b/>
+          <w:bCs/>
+        </w:rPr>
         <w:tab/>
         <w:tab/>
         <w:t>-Export to template</w:t>
@@ -1386,10 +2213,17 @@
     <w:p>
       <w:pPr>
         <w:pStyle w:val="Normal"/>
-        <w:rPr/>
-      </w:pPr>
-      <w:r>
-        <w:rPr/>
+        <w:rPr>
+          <w:b/>
+          <w:b/>
+          <w:bCs/>
+        </w:rPr>
+      </w:pPr>
+      <w:r>
+        <w:rPr>
+          <w:b/>
+          <w:bCs/>
+        </w:rPr>
         <w:tab/>
         <w:tab/>
         <w:tab/>
@@ -1399,20 +2233,34 @@
     <w:p>
       <w:pPr>
         <w:pStyle w:val="Normal"/>
-        <w:rPr/>
-      </w:pPr>
-      <w:r>
-        <w:rPr/>
-        <w:tab/>
-      </w:r>
-    </w:p>
-    <w:p>
-      <w:pPr>
-        <w:pStyle w:val="Normal"/>
-        <w:rPr/>
-      </w:pPr>
-      <w:r>
-        <w:rPr/>
+        <w:rPr>
+          <w:b/>
+          <w:b/>
+          <w:bCs/>
+        </w:rPr>
+      </w:pPr>
+      <w:r>
+        <w:rPr>
+          <w:b/>
+          <w:bCs/>
+        </w:rPr>
+        <w:tab/>
+      </w:r>
+    </w:p>
+    <w:p>
+      <w:pPr>
+        <w:pStyle w:val="Normal"/>
+        <w:rPr>
+          <w:b/>
+          <w:b/>
+          <w:bCs/>
+        </w:rPr>
+      </w:pPr>
+      <w:r>
+        <w:rPr>
+          <w:b/>
+          <w:bCs/>
+        </w:rPr>
         <w:tab/>
         <w:t>User (w/ schedules)</w:t>
       </w:r>
@@ -1420,10 +2268,17 @@
     <w:p>
       <w:pPr>
         <w:pStyle w:val="Normal"/>
-        <w:rPr/>
-      </w:pPr>
-      <w:r>
-        <w:rPr/>
+        <w:rPr>
+          <w:b/>
+          <w:b/>
+          <w:bCs/>
+        </w:rPr>
+      </w:pPr>
+      <w:r>
+        <w:rPr>
+          <w:b/>
+          <w:bCs/>
+        </w:rPr>
         <w:tab/>
         <w:tab/>
         <w:t>-Create, Update, Delete, Access</w:t>
@@ -1432,10 +2287,17 @@
     <w:p>
       <w:pPr>
         <w:pStyle w:val="Normal"/>
-        <w:rPr/>
-      </w:pPr>
-      <w:r>
-        <w:rPr/>
+        <w:rPr>
+          <w:b/>
+          <w:b/>
+          <w:bCs/>
+        </w:rPr>
+      </w:pPr>
+      <w:r>
+        <w:rPr>
+          <w:b/>
+          <w:bCs/>
+        </w:rPr>
         <w:tab/>
         <w:tab/>
         <w:t>-Assign User to project element</w:t>
@@ -1444,10 +2306,17 @@
     <w:p>
       <w:pPr>
         <w:pStyle w:val="Normal"/>
-        <w:rPr/>
-      </w:pPr>
-      <w:r>
-        <w:rPr/>
+        <w:rPr>
+          <w:b/>
+          <w:b/>
+          <w:bCs/>
+        </w:rPr>
+      </w:pPr>
+      <w:r>
+        <w:rPr>
+          <w:b/>
+          <w:bCs/>
+        </w:rPr>
         <w:tab/>
         <w:tab/>
         <w:t>-Determine if user is available at time block</w:t>
@@ -1456,19 +2325,33 @@
     <w:p>
       <w:pPr>
         <w:pStyle w:val="Normal"/>
-        <w:rPr/>
-      </w:pPr>
-      <w:r>
-        <w:rPr/>
-      </w:r>
-    </w:p>
-    <w:p>
-      <w:pPr>
-        <w:pStyle w:val="Normal"/>
-        <w:rPr/>
-      </w:pPr>
-      <w:r>
-        <w:rPr/>
+        <w:rPr>
+          <w:b/>
+          <w:b/>
+          <w:bCs/>
+        </w:rPr>
+      </w:pPr>
+      <w:r>
+        <w:rPr>
+          <w:b/>
+          <w:bCs/>
+        </w:rPr>
+      </w:r>
+    </w:p>
+    <w:p>
+      <w:pPr>
+        <w:pStyle w:val="Normal"/>
+        <w:rPr>
+          <w:b/>
+          <w:b/>
+          <w:bCs/>
+        </w:rPr>
+      </w:pPr>
+      <w:r>
+        <w:rPr>
+          <w:b/>
+          <w:bCs/>
+        </w:rPr>
         <w:tab/>
         <w:t>Scheduler</w:t>
       </w:r>
@@ -1476,10 +2359,17 @@
     <w:p>
       <w:pPr>
         <w:pStyle w:val="Normal"/>
-        <w:rPr/>
-      </w:pPr>
-      <w:r>
-        <w:rPr/>
+        <w:rPr>
+          <w:b/>
+          <w:b/>
+          <w:bCs/>
+        </w:rPr>
+      </w:pPr>
+      <w:r>
+        <w:rPr>
+          <w:b/>
+          <w:bCs/>
+        </w:rPr>
         <w:tab/>
         <w:tab/>
         <w:t>-Construct schedule</w:t>
@@ -1488,10 +2378,17 @@
     <w:p>
       <w:pPr>
         <w:pStyle w:val="Normal"/>
-        <w:rPr/>
-      </w:pPr>
-      <w:r>
-        <w:rPr/>
+        <w:rPr>
+          <w:b/>
+          <w:b/>
+          <w:bCs/>
+        </w:rPr>
+      </w:pPr>
+      <w:r>
+        <w:rPr>
+          <w:b/>
+          <w:bCs/>
+        </w:rPr>
         <w:tab/>
         <w:tab/>
         <w:tab/>
@@ -1501,10 +2398,17 @@
     <w:p>
       <w:pPr>
         <w:pStyle w:val="Normal"/>
-        <w:rPr/>
-      </w:pPr>
-      <w:r>
-        <w:rPr/>
+        <w:rPr>
+          <w:b/>
+          <w:b/>
+          <w:bCs/>
+        </w:rPr>
+      </w:pPr>
+      <w:r>
+        <w:rPr>
+          <w:b/>
+          <w:bCs/>
+        </w:rPr>
         <w:tab/>
         <w:tab/>
         <w:tab/>
@@ -1514,10 +2418,17 @@
     <w:p>
       <w:pPr>
         <w:pStyle w:val="Normal"/>
-        <w:rPr/>
-      </w:pPr>
-      <w:r>
-        <w:rPr/>
+        <w:rPr>
+          <w:b/>
+          <w:b/>
+          <w:bCs/>
+        </w:rPr>
+      </w:pPr>
+      <w:r>
+        <w:rPr>
+          <w:b/>
+          <w:bCs/>
+        </w:rPr>
         <w:tab/>
         <w:tab/>
         <w:tab/>
@@ -1527,10 +2438,17 @@
     <w:p>
       <w:pPr>
         <w:pStyle w:val="Normal"/>
-        <w:rPr/>
-      </w:pPr>
-      <w:r>
-        <w:rPr/>
+        <w:rPr>
+          <w:b/>
+          <w:b/>
+          <w:bCs/>
+        </w:rPr>
+      </w:pPr>
+      <w:r>
+        <w:rPr>
+          <w:b/>
+          <w:bCs/>
+        </w:rPr>
         <w:tab/>
         <w:tab/>
         <w:tab/>
@@ -1540,10 +2458,17 @@
     <w:p>
       <w:pPr>
         <w:pStyle w:val="Normal"/>
-        <w:rPr/>
-      </w:pPr>
-      <w:r>
-        <w:rPr/>
+        <w:rPr>
+          <w:b/>
+          <w:b/>
+          <w:bCs/>
+        </w:rPr>
+      </w:pPr>
+      <w:r>
+        <w:rPr>
+          <w:b/>
+          <w:bCs/>
+        </w:rPr>
       </w:r>
     </w:p>
     <w:p>

</xml_diff>